<commit_message>
update my document and add pipline graph
</commit_message>
<xml_diff>
--- a/Documentations/governance.docx
+++ b/Documentations/governance.docx
@@ -1,13 +1,14 @@
 
 <file path=word/document.xml><?xml version="1.0" encoding="utf-8"?>
-<w:document xmlns:wpc="http://schemas.microsoft.com/office/word/2010/wordprocessingCanvas" xmlns:cx="http://schemas.microsoft.com/office/drawing/2014/chartex" xmlns:mc="http://schemas.openxmlformats.org/markup-compatibility/2006" xmlns:o="urn:schemas-microsoft-com:office:office" xmlns:r="http://schemas.openxmlformats.org/officeDocument/2006/relationships" xmlns:m="http://schemas.openxmlformats.org/officeDocument/2006/math" xmlns:v="urn:schemas-microsoft-com:vml" xmlns:wp14="http://schemas.microsoft.com/office/word/2010/wordprocessingDrawing" xmlns:wp="http://schemas.openxmlformats.org/drawingml/2006/wordprocessingDrawing" xmlns:w10="urn:schemas-microsoft-com:office:word" xmlns:w="http://schemas.openxmlformats.org/wordprocessingml/2006/main" xmlns:w14="http://schemas.microsoft.com/office/word/2010/wordml" xmlns:w15="http://schemas.microsoft.com/office/word/2012/wordml" xmlns:w16se="http://schemas.microsoft.com/office/word/2015/wordml/symex" xmlns:wpg="http://schemas.microsoft.com/office/word/2010/wordprocessingGroup" xmlns:wpi="http://schemas.microsoft.com/office/word/2010/wordprocessingInk" xmlns:wne="http://schemas.microsoft.com/office/word/2006/wordml" xmlns:wps="http://schemas.microsoft.com/office/word/2010/wordprocessingShape" mc:Ignorable="w14 w15 w16se wp14">
+<w:document xmlns:wpc="http://schemas.microsoft.com/office/word/2010/wordprocessingCanvas" xmlns:cx="http://schemas.microsoft.com/office/drawing/2014/chartex" xmlns:cx1="http://schemas.microsoft.com/office/drawing/2015/9/8/chartex" xmlns:mc="http://schemas.openxmlformats.org/markup-compatibility/2006" xmlns:o="urn:schemas-microsoft-com:office:office" xmlns:r="http://schemas.openxmlformats.org/officeDocument/2006/relationships" xmlns:m="http://schemas.openxmlformats.org/officeDocument/2006/math" xmlns:v="urn:schemas-microsoft-com:vml" xmlns:wp14="http://schemas.microsoft.com/office/word/2010/wordprocessingDrawing" xmlns:wp="http://schemas.openxmlformats.org/drawingml/2006/wordprocessingDrawing" xmlns:w10="urn:schemas-microsoft-com:office:word" xmlns:w="http://schemas.openxmlformats.org/wordprocessingml/2006/main" xmlns:w14="http://schemas.microsoft.com/office/word/2010/wordml" xmlns:w15="http://schemas.microsoft.com/office/word/2012/wordml" xmlns:w16se="http://schemas.microsoft.com/office/word/2015/wordml/symex" xmlns:wpg="http://schemas.microsoft.com/office/word/2010/wordprocessingGroup" xmlns:wpi="http://schemas.microsoft.com/office/word/2010/wordprocessingInk" xmlns:wne="http://schemas.microsoft.com/office/word/2006/wordml" xmlns:wps="http://schemas.microsoft.com/office/word/2010/wordprocessingShape" mc:Ignorable="w14 w15 w16se wp14">
   <w:body>
     <w:p>
       <w:pPr>
         <w:spacing w:after="0" w:line="240" w:lineRule="auto"/>
         <w:rPr>
           <w:rFonts w:ascii="Times New Roman" w:eastAsia="Times New Roman" w:hAnsi="Times New Roman" w:cs="Times New Roman"/>
-          <w:sz w:val="24"/>
+          <w:b/>
+          <w:sz w:val="28"/>
           <w:szCs w:val="24"/>
           <w:lang w:eastAsia="fr-FR"/>
         </w:rPr>
@@ -22,9 +23,8 @@
           <w:szCs w:val="25"/>
           <w:lang w:eastAsia="fr-FR"/>
         </w:rPr>
-        <w:t xml:space="preserve">Plan de Gouvernance des Données pour </w:t>
-      </w:r>
-      <w:proofErr w:type="spellStart"/>
+        <w:t xml:space="preserve">Plan </w:t>
+      </w:r>
       <w:r>
         <w:rPr>
           <w:rFonts w:ascii="Times New Roman" w:eastAsia="Times New Roman" w:hAnsi="Times New Roman" w:cs="Times New Roman"/>
@@ -35,9 +35,8 @@
           <w:szCs w:val="25"/>
           <w:lang w:eastAsia="fr-FR"/>
         </w:rPr>
-        <w:t>RecoMovie</w:t>
-      </w:r>
-      <w:proofErr w:type="spellEnd"/>
+        <w:t>de Gouvernance des Données P</w:t>
+      </w:r>
       <w:r>
         <w:rPr>
           <w:rFonts w:ascii="Times New Roman" w:eastAsia="Times New Roman" w:hAnsi="Times New Roman" w:cs="Times New Roman"/>
@@ -48,41 +47,35 @@
           <w:szCs w:val="25"/>
           <w:lang w:eastAsia="fr-FR"/>
         </w:rPr>
-        <w:t xml:space="preserve"> - Projet Jay-Z Z Entertainment</w:t>
-      </w:r>
-    </w:p>
-    <w:p>
-      <w:pPr>
-        <w:spacing w:after="0" w:line="240" w:lineRule="auto"/>
-        <w:rPr>
-          <w:rFonts w:ascii="Times New Roman" w:eastAsia="Times New Roman" w:hAnsi="Times New Roman" w:cs="Times New Roman"/>
-          <w:sz w:val="24"/>
-          <w:szCs w:val="24"/>
-          <w:lang w:eastAsia="fr-FR"/>
-        </w:rPr>
-      </w:pPr>
-    </w:p>
-    <w:p>
-      <w:pPr>
-        <w:spacing w:after="0" w:line="240" w:lineRule="auto"/>
-        <w:rPr>
-          <w:rFonts w:ascii="Times New Roman" w:eastAsia="Times New Roman" w:hAnsi="Times New Roman" w:cs="Times New Roman"/>
-          <w:sz w:val="24"/>
-          <w:szCs w:val="24"/>
-          <w:lang w:eastAsia="fr-FR"/>
-        </w:rPr>
-      </w:pPr>
+        <w:t>our</w:t>
+      </w:r>
       <w:r>
         <w:rPr>
           <w:rFonts w:ascii="Times New Roman" w:eastAsia="Times New Roman" w:hAnsi="Times New Roman" w:cs="Times New Roman"/>
           <w:b/>
           <w:bCs/>
           <w:color w:val="000000"/>
-          <w:sz w:val="21"/>
-          <w:szCs w:val="21"/>
-          <w:lang w:eastAsia="fr-FR"/>
-        </w:rPr>
-        <w:t>1. Politiques de Gouvernance des Données</w:t>
+          <w:sz w:val="25"/>
+          <w:szCs w:val="25"/>
+          <w:lang w:eastAsia="fr-FR"/>
+        </w:rPr>
+        <w:t xml:space="preserve"> </w:t>
+      </w:r>
+      <w:proofErr w:type="spellStart"/>
+      <w:r>
+        <w:rPr>
+          <w:b/>
+          <w:sz w:val="24"/>
+        </w:rPr>
+        <w:t>MovieRec</w:t>
+      </w:r>
+      <w:proofErr w:type="spellEnd"/>
+      <w:r>
+        <w:rPr>
+          <w:b/>
+          <w:sz w:val="24"/>
+        </w:rPr>
+        <w:t xml:space="preserve">-IA </w:t>
       </w:r>
     </w:p>
     <w:p>
@@ -114,190 +107,9 @@
           <w:color w:val="000000"/>
           <w:sz w:val="21"/>
           <w:szCs w:val="21"/>
-          <w:shd w:val="clear" w:color="auto" w:fill="FF0000"/>
-          <w:lang w:eastAsia="fr-FR"/>
-        </w:rPr>
-        <w:t>1.1 Qualité des Données</w:t>
-      </w:r>
-    </w:p>
-    <w:p>
-      <w:pPr>
-        <w:spacing w:after="0" w:line="240" w:lineRule="auto"/>
-        <w:rPr>
-          <w:rFonts w:ascii="Times New Roman" w:eastAsia="Times New Roman" w:hAnsi="Times New Roman" w:cs="Times New Roman"/>
-          <w:sz w:val="24"/>
-          <w:szCs w:val="24"/>
-          <w:lang w:eastAsia="fr-FR"/>
-        </w:rPr>
-      </w:pPr>
-    </w:p>
-    <w:p>
-      <w:pPr>
-        <w:spacing w:after="0" w:line="240" w:lineRule="auto"/>
-        <w:rPr>
-          <w:rFonts w:ascii="Times New Roman" w:eastAsia="Times New Roman" w:hAnsi="Times New Roman" w:cs="Times New Roman"/>
-          <w:sz w:val="24"/>
-          <w:szCs w:val="24"/>
-          <w:lang w:eastAsia="fr-FR"/>
-        </w:rPr>
-      </w:pPr>
-      <w:r>
-        <w:rPr>
-          <w:rFonts w:ascii="Times New Roman" w:eastAsia="Times New Roman" w:hAnsi="Times New Roman" w:cs="Times New Roman"/>
-          <w:color w:val="000000"/>
-          <w:sz w:val="21"/>
-          <w:szCs w:val="21"/>
-          <w:lang w:eastAsia="fr-FR"/>
-        </w:rPr>
-        <w:t>1.1.2 Normes de Qualité</w:t>
-      </w:r>
-    </w:p>
-    <w:p>
-      <w:pPr>
-        <w:spacing w:after="0" w:line="240" w:lineRule="auto"/>
-        <w:rPr>
-          <w:rFonts w:ascii="Times New Roman" w:eastAsia="Times New Roman" w:hAnsi="Times New Roman" w:cs="Times New Roman"/>
-          <w:sz w:val="24"/>
-          <w:szCs w:val="24"/>
-          <w:lang w:eastAsia="fr-FR"/>
-        </w:rPr>
-      </w:pPr>
-    </w:p>
-    <w:p>
-      <w:pPr>
-        <w:spacing w:after="0" w:line="240" w:lineRule="auto"/>
-        <w:rPr>
-          <w:rFonts w:ascii="Times New Roman" w:eastAsia="Times New Roman" w:hAnsi="Times New Roman" w:cs="Times New Roman"/>
-          <w:sz w:val="24"/>
-          <w:szCs w:val="24"/>
-          <w:lang w:eastAsia="fr-FR"/>
-        </w:rPr>
-      </w:pPr>
-      <w:r>
-        <w:rPr>
-          <w:rFonts w:ascii="Times New Roman" w:eastAsia="Times New Roman" w:hAnsi="Times New Roman" w:cs="Times New Roman"/>
-          <w:color w:val="000000"/>
-          <w:sz w:val="21"/>
-          <w:szCs w:val="21"/>
-          <w:lang w:eastAsia="fr-FR"/>
-        </w:rPr>
-        <w:t xml:space="preserve">Supposons que </w:t>
-      </w:r>
-      <w:proofErr w:type="spellStart"/>
-      <w:r>
-        <w:rPr>
-          <w:rFonts w:ascii="Times New Roman" w:eastAsia="Times New Roman" w:hAnsi="Times New Roman" w:cs="Times New Roman"/>
-          <w:color w:val="000000"/>
-          <w:sz w:val="21"/>
-          <w:szCs w:val="21"/>
-          <w:lang w:eastAsia="fr-FR"/>
-        </w:rPr>
-        <w:t>RecoMovie</w:t>
-      </w:r>
-      <w:proofErr w:type="spellEnd"/>
-      <w:r>
-        <w:rPr>
-          <w:rFonts w:ascii="Times New Roman" w:eastAsia="Times New Roman" w:hAnsi="Times New Roman" w:cs="Times New Roman"/>
-          <w:color w:val="000000"/>
-          <w:sz w:val="21"/>
-          <w:szCs w:val="21"/>
-          <w:lang w:eastAsia="fr-FR"/>
-        </w:rPr>
-        <w:t xml:space="preserve"> ait défini une norme de qualité stipulant que les critiques de films doivent inclure des notations précises sur une échelle de 1 à 5 étoiles, attribuer des genres de manière cohérente et fournir des informations complètes sur la distribution et la date de sortie.</w:t>
-      </w:r>
-    </w:p>
-    <w:p>
-      <w:pPr>
-        <w:spacing w:after="0" w:line="240" w:lineRule="auto"/>
-        <w:rPr>
-          <w:rFonts w:ascii="Times New Roman" w:eastAsia="Times New Roman" w:hAnsi="Times New Roman" w:cs="Times New Roman"/>
-          <w:sz w:val="24"/>
-          <w:szCs w:val="24"/>
-          <w:lang w:eastAsia="fr-FR"/>
-        </w:rPr>
-      </w:pPr>
-    </w:p>
-    <w:p>
-      <w:pPr>
-        <w:spacing w:after="0" w:line="240" w:lineRule="auto"/>
-        <w:rPr>
-          <w:rFonts w:ascii="Times New Roman" w:eastAsia="Times New Roman" w:hAnsi="Times New Roman" w:cs="Times New Roman"/>
-          <w:sz w:val="24"/>
-          <w:szCs w:val="24"/>
-          <w:lang w:eastAsia="fr-FR"/>
-        </w:rPr>
-      </w:pPr>
-      <w:r>
-        <w:rPr>
-          <w:rFonts w:ascii="Times New Roman" w:eastAsia="Times New Roman" w:hAnsi="Times New Roman" w:cs="Times New Roman"/>
-          <w:color w:val="000000"/>
-          <w:sz w:val="21"/>
-          <w:szCs w:val="21"/>
-          <w:lang w:eastAsia="fr-FR"/>
-        </w:rPr>
-        <w:t>1.1.3 Processus de Vérification</w:t>
-      </w:r>
-    </w:p>
-    <w:p>
-      <w:pPr>
-        <w:spacing w:after="0" w:line="240" w:lineRule="auto"/>
-        <w:rPr>
-          <w:rFonts w:ascii="Times New Roman" w:eastAsia="Times New Roman" w:hAnsi="Times New Roman" w:cs="Times New Roman"/>
-          <w:sz w:val="24"/>
-          <w:szCs w:val="24"/>
-          <w:lang w:eastAsia="fr-FR"/>
-        </w:rPr>
-      </w:pPr>
-    </w:p>
-    <w:p>
-      <w:pPr>
-        <w:spacing w:after="0" w:line="240" w:lineRule="auto"/>
-        <w:rPr>
-          <w:rFonts w:ascii="Times New Roman" w:eastAsia="Times New Roman" w:hAnsi="Times New Roman" w:cs="Times New Roman"/>
-          <w:sz w:val="24"/>
-          <w:szCs w:val="24"/>
-          <w:lang w:eastAsia="fr-FR"/>
-        </w:rPr>
-      </w:pPr>
-      <w:r>
-        <w:rPr>
-          <w:rFonts w:ascii="Times New Roman" w:eastAsia="Times New Roman" w:hAnsi="Times New Roman" w:cs="Times New Roman"/>
-          <w:color w:val="000000"/>
-          <w:sz w:val="21"/>
-          <w:szCs w:val="21"/>
-          <w:lang w:eastAsia="fr-FR"/>
-        </w:rPr>
-        <w:t xml:space="preserve">Pour maintenir la qualité des données, l'équipe de </w:t>
-      </w:r>
-      <w:proofErr w:type="spellStart"/>
-      <w:r>
-        <w:rPr>
-          <w:rFonts w:ascii="Times New Roman" w:eastAsia="Times New Roman" w:hAnsi="Times New Roman" w:cs="Times New Roman"/>
-          <w:color w:val="000000"/>
-          <w:sz w:val="21"/>
-          <w:szCs w:val="21"/>
-          <w:lang w:eastAsia="fr-FR"/>
-        </w:rPr>
-        <w:t>RecoMovie</w:t>
-      </w:r>
-      <w:proofErr w:type="spellEnd"/>
-      <w:r>
-        <w:rPr>
-          <w:rFonts w:ascii="Times New Roman" w:eastAsia="Times New Roman" w:hAnsi="Times New Roman" w:cs="Times New Roman"/>
-          <w:color w:val="000000"/>
-          <w:sz w:val="21"/>
-          <w:szCs w:val="21"/>
-          <w:lang w:eastAsia="fr-FR"/>
-        </w:rPr>
-        <w:t xml:space="preserve"> peut mettre en place un processus de vérification mensuelle où les critiques de films sont examinées manuellement pour s'assurer qu'elles respectent les normes établies. Ils pourraient également utiliser des outils automatisés pour identifier les critiques qui pourraient nécessiter une vérification plus approfondie</w:t>
-      </w:r>
-      <w:r>
-        <w:rPr>
-          <w:rFonts w:ascii="Arial" w:eastAsia="Times New Roman" w:hAnsi="Arial" w:cs="Arial"/>
-          <w:color w:val="000000"/>
-          <w:lang w:eastAsia="fr-FR"/>
-        </w:rPr>
-        <w:t>.</w:t>
+          <w:lang w:eastAsia="fr-FR"/>
+        </w:rPr>
+        <w:t>1. Politiques de Gouvernance des Données</w:t>
       </w:r>
     </w:p>
     <w:p>
@@ -332,6 +144,217 @@
           <w:shd w:val="clear" w:color="auto" w:fill="FF0000"/>
           <w:lang w:eastAsia="fr-FR"/>
         </w:rPr>
+        <w:t>1.1 Qualité des Données</w:t>
+      </w:r>
+    </w:p>
+    <w:p>
+      <w:pPr>
+        <w:spacing w:after="0" w:line="240" w:lineRule="auto"/>
+        <w:rPr>
+          <w:rFonts w:ascii="Times New Roman" w:eastAsia="Times New Roman" w:hAnsi="Times New Roman" w:cs="Times New Roman"/>
+          <w:sz w:val="24"/>
+          <w:szCs w:val="24"/>
+          <w:lang w:eastAsia="fr-FR"/>
+        </w:rPr>
+      </w:pPr>
+    </w:p>
+    <w:p>
+      <w:pPr>
+        <w:spacing w:after="0" w:line="240" w:lineRule="auto"/>
+        <w:rPr>
+          <w:rFonts w:ascii="Times New Roman" w:eastAsia="Times New Roman" w:hAnsi="Times New Roman" w:cs="Times New Roman"/>
+          <w:sz w:val="24"/>
+          <w:szCs w:val="24"/>
+          <w:lang w:eastAsia="fr-FR"/>
+        </w:rPr>
+      </w:pPr>
+      <w:r>
+        <w:rPr>
+          <w:rFonts w:ascii="Times New Roman" w:eastAsia="Times New Roman" w:hAnsi="Times New Roman" w:cs="Times New Roman"/>
+          <w:color w:val="000000"/>
+          <w:sz w:val="21"/>
+          <w:szCs w:val="21"/>
+          <w:lang w:eastAsia="fr-FR"/>
+        </w:rPr>
+        <w:t>1.1.2 Normes de Qualité</w:t>
+      </w:r>
+    </w:p>
+    <w:p>
+      <w:pPr>
+        <w:spacing w:after="0" w:line="240" w:lineRule="auto"/>
+        <w:rPr>
+          <w:rFonts w:ascii="Times New Roman" w:eastAsia="Times New Roman" w:hAnsi="Times New Roman" w:cs="Times New Roman"/>
+          <w:sz w:val="24"/>
+          <w:szCs w:val="24"/>
+          <w:lang w:eastAsia="fr-FR"/>
+        </w:rPr>
+      </w:pPr>
+    </w:p>
+    <w:p>
+      <w:pPr>
+        <w:spacing w:after="0" w:line="240" w:lineRule="auto"/>
+        <w:rPr>
+          <w:rFonts w:ascii="Times New Roman" w:eastAsia="Times New Roman" w:hAnsi="Times New Roman" w:cs="Times New Roman"/>
+          <w:sz w:val="24"/>
+          <w:szCs w:val="24"/>
+          <w:lang w:eastAsia="fr-FR"/>
+        </w:rPr>
+      </w:pPr>
+      <w:proofErr w:type="spellStart"/>
+      <w:r>
+        <w:t>MovieRec</w:t>
+      </w:r>
+      <w:proofErr w:type="spellEnd"/>
+      <w:r>
+        <w:t xml:space="preserve">-IA </w:t>
+      </w:r>
+      <w:r>
+        <w:rPr>
+          <w:rFonts w:ascii="Times New Roman" w:eastAsia="Times New Roman" w:hAnsi="Times New Roman" w:cs="Times New Roman"/>
+          <w:color w:val="000000"/>
+          <w:sz w:val="21"/>
+          <w:szCs w:val="21"/>
+          <w:lang w:eastAsia="fr-FR"/>
+        </w:rPr>
+        <w:t>ait défini une norme de qualité stipulant que les critiques de films doivent inclure des notations précises sur une échelle de 1 à 5 étoiles, attribuer des genres de manière cohérente et fournir des informations complètes sur la distribution et la date de sortie.</w:t>
+      </w:r>
+    </w:p>
+    <w:p>
+      <w:pPr>
+        <w:spacing w:after="0" w:line="240" w:lineRule="auto"/>
+        <w:rPr>
+          <w:rFonts w:ascii="Times New Roman" w:eastAsia="Times New Roman" w:hAnsi="Times New Roman" w:cs="Times New Roman"/>
+          <w:sz w:val="24"/>
+          <w:szCs w:val="24"/>
+          <w:lang w:eastAsia="fr-FR"/>
+        </w:rPr>
+      </w:pPr>
+    </w:p>
+    <w:p>
+      <w:pPr>
+        <w:spacing w:after="0" w:line="240" w:lineRule="auto"/>
+        <w:rPr>
+          <w:rFonts w:ascii="Times New Roman" w:eastAsia="Times New Roman" w:hAnsi="Times New Roman" w:cs="Times New Roman"/>
+          <w:sz w:val="24"/>
+          <w:szCs w:val="24"/>
+          <w:lang w:eastAsia="fr-FR"/>
+        </w:rPr>
+      </w:pPr>
+      <w:r>
+        <w:rPr>
+          <w:rFonts w:ascii="Times New Roman" w:eastAsia="Times New Roman" w:hAnsi="Times New Roman" w:cs="Times New Roman"/>
+          <w:color w:val="000000"/>
+          <w:sz w:val="21"/>
+          <w:szCs w:val="21"/>
+          <w:lang w:eastAsia="fr-FR"/>
+        </w:rPr>
+        <w:t>1.1.3 Processus de Vérification</w:t>
+      </w:r>
+    </w:p>
+    <w:p>
+      <w:pPr>
+        <w:spacing w:after="0" w:line="240" w:lineRule="auto"/>
+        <w:rPr>
+          <w:rFonts w:ascii="Times New Roman" w:eastAsia="Times New Roman" w:hAnsi="Times New Roman" w:cs="Times New Roman"/>
+          <w:sz w:val="24"/>
+          <w:szCs w:val="24"/>
+          <w:lang w:eastAsia="fr-FR"/>
+        </w:rPr>
+      </w:pPr>
+    </w:p>
+    <w:p>
+      <w:pPr>
+        <w:spacing w:after="0" w:line="240" w:lineRule="auto"/>
+        <w:rPr>
+          <w:rFonts w:ascii="Times New Roman" w:eastAsia="Times New Roman" w:hAnsi="Times New Roman" w:cs="Times New Roman"/>
+          <w:sz w:val="24"/>
+          <w:szCs w:val="24"/>
+          <w:lang w:eastAsia="fr-FR"/>
+        </w:rPr>
+      </w:pPr>
+      <w:r>
+        <w:rPr>
+          <w:rFonts w:ascii="Times New Roman" w:eastAsia="Times New Roman" w:hAnsi="Times New Roman" w:cs="Times New Roman"/>
+          <w:color w:val="000000"/>
+          <w:sz w:val="21"/>
+          <w:szCs w:val="21"/>
+          <w:lang w:eastAsia="fr-FR"/>
+        </w:rPr>
+        <w:t xml:space="preserve">Pour maintenir la qualité des données, l'équipe de </w:t>
+      </w:r>
+      <w:proofErr w:type="spellStart"/>
+      <w:r>
+        <w:rPr>
+          <w:rFonts w:ascii="Times New Roman" w:eastAsia="Times New Roman" w:hAnsi="Times New Roman" w:cs="Times New Roman"/>
+          <w:color w:val="000000"/>
+          <w:sz w:val="21"/>
+          <w:szCs w:val="21"/>
+          <w:lang w:eastAsia="fr-FR"/>
+        </w:rPr>
+        <w:t>MovieRec</w:t>
+      </w:r>
+      <w:proofErr w:type="spellEnd"/>
+      <w:r>
+        <w:rPr>
+          <w:rFonts w:ascii="Times New Roman" w:eastAsia="Times New Roman" w:hAnsi="Times New Roman" w:cs="Times New Roman"/>
+          <w:color w:val="000000"/>
+          <w:sz w:val="21"/>
+          <w:szCs w:val="21"/>
+          <w:lang w:eastAsia="fr-FR"/>
+        </w:rPr>
+        <w:t>-IA</w:t>
+      </w:r>
+      <w:r>
+        <w:rPr>
+          <w:rFonts w:ascii="Times New Roman" w:eastAsia="Times New Roman" w:hAnsi="Times New Roman" w:cs="Times New Roman"/>
+          <w:color w:val="000000"/>
+          <w:sz w:val="21"/>
+          <w:szCs w:val="21"/>
+          <w:lang w:eastAsia="fr-FR"/>
+        </w:rPr>
+        <w:t xml:space="preserve"> peut mettre en place un processus de vérification mensuelle où les critiques de films sont examinées manuellement pour s'assurer qu'elles respectent les normes établies. Ils pourraient également utiliser des outils automatisés pour identifier les critiques qui pourraient nécessiter une vérification plus approfondie</w:t>
+      </w:r>
+      <w:r>
+        <w:rPr>
+          <w:rFonts w:ascii="Arial" w:eastAsia="Times New Roman" w:hAnsi="Arial" w:cs="Arial"/>
+          <w:color w:val="000000"/>
+          <w:lang w:eastAsia="fr-FR"/>
+        </w:rPr>
+        <w:t>.</w:t>
+      </w:r>
+    </w:p>
+    <w:p>
+      <w:pPr>
+        <w:spacing w:after="0" w:line="240" w:lineRule="auto"/>
+        <w:rPr>
+          <w:rFonts w:ascii="Times New Roman" w:eastAsia="Times New Roman" w:hAnsi="Times New Roman" w:cs="Times New Roman"/>
+          <w:sz w:val="24"/>
+          <w:szCs w:val="24"/>
+          <w:lang w:eastAsia="fr-FR"/>
+        </w:rPr>
+      </w:pPr>
+    </w:p>
+    <w:p>
+      <w:pPr>
+        <w:spacing w:after="0" w:line="240" w:lineRule="auto"/>
+        <w:rPr>
+          <w:rFonts w:ascii="Times New Roman" w:eastAsia="Times New Roman" w:hAnsi="Times New Roman" w:cs="Times New Roman"/>
+          <w:sz w:val="24"/>
+          <w:szCs w:val="24"/>
+          <w:lang w:eastAsia="fr-FR"/>
+        </w:rPr>
+      </w:pPr>
+      <w:r>
+        <w:rPr>
+          <w:rFonts w:ascii="Times New Roman" w:eastAsia="Times New Roman" w:hAnsi="Times New Roman" w:cs="Times New Roman"/>
+          <w:b/>
+          <w:bCs/>
+          <w:color w:val="000000"/>
+          <w:sz w:val="21"/>
+          <w:szCs w:val="21"/>
+          <w:shd w:val="clear" w:color="auto" w:fill="FF0000"/>
+          <w:lang w:eastAsia="fr-FR"/>
+        </w:rPr>
         <w:t>1.2 Sécurité des Données</w:t>
       </w:r>
     </w:p>
@@ -397,7 +420,7 @@
           <w:szCs w:val="21"/>
           <w:lang w:eastAsia="fr-FR"/>
         </w:rPr>
-        <w:t>RecoMovie</w:t>
+        <w:t>MovieRec</w:t>
       </w:r>
       <w:proofErr w:type="spellEnd"/>
       <w:r>
@@ -408,6 +431,16 @@
           <w:szCs w:val="21"/>
           <w:lang w:eastAsia="fr-FR"/>
         </w:rPr>
+        <w:t>-IA</w:t>
+      </w:r>
+      <w:r>
+        <w:rPr>
+          <w:rFonts w:ascii="Times New Roman" w:eastAsia="Times New Roman" w:hAnsi="Times New Roman" w:cs="Times New Roman"/>
+          <w:color w:val="000000"/>
+          <w:sz w:val="21"/>
+          <w:szCs w:val="21"/>
+          <w:lang w:eastAsia="fr-FR"/>
+        </w:rPr>
         <w:t xml:space="preserve"> établit des politiques de sécurité robustes pour garantir la protection des données relatives aux critiques de films. Ces politiques incluent des directives spécifiques sur le chiffrement des données, la gestion des accès et la surveillance continue.</w:t>
       </w:r>
     </w:p>
@@ -537,7 +570,7 @@
           <w:szCs w:val="21"/>
           <w:lang w:eastAsia="fr-FR"/>
         </w:rPr>
-        <w:t>RecoMovie</w:t>
+        <w:t>MovieRec</w:t>
       </w:r>
       <w:proofErr w:type="spellEnd"/>
       <w:r>
@@ -548,7 +581,39 @@
           <w:szCs w:val="21"/>
           <w:lang w:eastAsia="fr-FR"/>
         </w:rPr>
-        <w:t xml:space="preserve"> met en place un système rigoureux de gestion des accès pour contrôler qui peut accéder aux données critiques. Les employés et les utilisateurs sont attribués à des rôles spécifiques, et l'accès est accordé en fonction de ces rôles. Par exemple, seuls les administrateurs système ont un accès complet, tandis que les critiques de films ont un accès limité aux données nécessaires à leurs activités.</w:t>
+        <w:t>-IA</w:t>
+      </w:r>
+      <w:r>
+        <w:rPr>
+          <w:rFonts w:ascii="Times New Roman" w:eastAsia="Times New Roman" w:hAnsi="Times New Roman" w:cs="Times New Roman"/>
+          <w:color w:val="000000"/>
+          <w:sz w:val="21"/>
+          <w:szCs w:val="21"/>
+          <w:lang w:eastAsia="fr-FR"/>
+        </w:rPr>
+        <w:t xml:space="preserve"> met en place un système rigoureux de gestion des accès pour contrôler qui peut accéder aux </w:t>
+      </w:r>
+      <w:proofErr w:type="gramStart"/>
+      <w:r>
+        <w:rPr>
+          <w:rFonts w:ascii="Times New Roman" w:eastAsia="Times New Roman" w:hAnsi="Times New Roman" w:cs="Times New Roman"/>
+          <w:color w:val="000000"/>
+          <w:sz w:val="21"/>
+          <w:szCs w:val="21"/>
+          <w:lang w:eastAsia="fr-FR"/>
+        </w:rPr>
+        <w:t>données</w:t>
+      </w:r>
+      <w:proofErr w:type="gramEnd"/>
+      <w:r>
+        <w:rPr>
+          <w:rFonts w:ascii="Times New Roman" w:eastAsia="Times New Roman" w:hAnsi="Times New Roman" w:cs="Times New Roman"/>
+          <w:color w:val="000000"/>
+          <w:sz w:val="21"/>
+          <w:szCs w:val="21"/>
+          <w:lang w:eastAsia="fr-FR"/>
+        </w:rPr>
+        <w:t xml:space="preserve"> critiques. Les employés et les utilisateurs sont attribués à des rôles spécifiques, et l'accès est accordé en fonction de ces rôles. Par exemple, seuls les administrateurs système ont un accès complet, tandis que les critiques de films ont un accès limité aux données nécessaires à leurs activités.</w:t>
       </w:r>
     </w:p>
     <w:p>
@@ -677,9 +742,19 @@
           <w:szCs w:val="21"/>
           <w:lang w:eastAsia="fr-FR"/>
         </w:rPr>
-        <w:t>RecoMovie</w:t>
+        <w:t>MovieRec</w:t>
       </w:r>
       <w:proofErr w:type="spellEnd"/>
+      <w:r>
+        <w:rPr>
+          <w:rFonts w:ascii="Times New Roman" w:eastAsia="Times New Roman" w:hAnsi="Times New Roman" w:cs="Times New Roman"/>
+          <w:color w:val="000000"/>
+          <w:sz w:val="21"/>
+          <w:szCs w:val="21"/>
+          <w:lang w:eastAsia="fr-FR"/>
+        </w:rPr>
+        <w:t>-IA</w:t>
+      </w:r>
       <w:r>
         <w:rPr>
           <w:rFonts w:ascii="Times New Roman" w:eastAsia="Times New Roman" w:hAnsi="Times New Roman" w:cs="Times New Roman"/>
@@ -796,9 +871,19 @@
           <w:szCs w:val="21"/>
           <w:lang w:eastAsia="fr-FR"/>
         </w:rPr>
-        <w:t>RecoMovie</w:t>
+        <w:t>MovieRec</w:t>
       </w:r>
       <w:proofErr w:type="spellEnd"/>
+      <w:r>
+        <w:rPr>
+          <w:rFonts w:ascii="Times New Roman" w:eastAsia="Times New Roman" w:hAnsi="Times New Roman" w:cs="Times New Roman"/>
+          <w:color w:val="000000"/>
+          <w:sz w:val="21"/>
+          <w:szCs w:val="21"/>
+          <w:lang w:eastAsia="fr-FR"/>
+        </w:rPr>
+        <w:t>-IA</w:t>
+      </w:r>
       <w:r>
         <w:rPr>
           <w:rFonts w:ascii="Times New Roman" w:eastAsia="Times New Roman" w:hAnsi="Times New Roman" w:cs="Times New Roman"/>
@@ -1013,7 +1098,6 @@
         </w:rPr>
         <w:t xml:space="preserve">Officier de Gouvernance des Données : </w:t>
       </w:r>
-      <w:proofErr w:type="spellStart"/>
       <w:r>
         <w:rPr>
           <w:rFonts w:ascii="Times New Roman" w:eastAsia="Times New Roman" w:hAnsi="Times New Roman" w:cs="Times New Roman"/>
@@ -1024,9 +1108,30 @@
           <w:szCs w:val="21"/>
           <w:lang w:eastAsia="fr-FR"/>
         </w:rPr>
-        <w:t>Elouardy</w:t>
-      </w:r>
-      <w:proofErr w:type="spellEnd"/>
+        <w:t>AMIN ELFAQUIRI</w:t>
+      </w:r>
+    </w:p>
+    <w:p>
+      <w:pPr>
+        <w:spacing w:after="0" w:line="240" w:lineRule="auto"/>
+        <w:rPr>
+          <w:rFonts w:ascii="Times New Roman" w:eastAsia="Times New Roman" w:hAnsi="Times New Roman" w:cs="Times New Roman"/>
+          <w:sz w:val="24"/>
+          <w:szCs w:val="24"/>
+          <w:lang w:eastAsia="fr-FR"/>
+        </w:rPr>
+      </w:pPr>
+      <w:r>
+        <w:rPr>
+          <w:rFonts w:ascii="Times New Roman" w:eastAsia="Times New Roman" w:hAnsi="Times New Roman" w:cs="Times New Roman"/>
+          <w:color w:val="000000"/>
+          <w:sz w:val="21"/>
+          <w:szCs w:val="21"/>
+          <w:lang w:eastAsia="fr-FR"/>
+        </w:rPr>
+        <w:t xml:space="preserve">Délégué à la Protection des Données (DPO) : </w:t>
+      </w:r>
+      <w:proofErr w:type="gramStart"/>
       <w:r>
         <w:rPr>
           <w:rFonts w:ascii="Times New Roman" w:eastAsia="Times New Roman" w:hAnsi="Times New Roman" w:cs="Times New Roman"/>
@@ -1037,9 +1142,41 @@
           <w:szCs w:val="21"/>
           <w:lang w:eastAsia="fr-FR"/>
         </w:rPr>
-        <w:t xml:space="preserve"> </w:t>
-      </w:r>
-      <w:proofErr w:type="spellStart"/>
+        <w:t>AMIN  ELFAQUIRI</w:t>
+      </w:r>
+      <w:proofErr w:type="gramEnd"/>
+    </w:p>
+    <w:p>
+      <w:pPr>
+        <w:spacing w:after="0" w:line="240" w:lineRule="auto"/>
+        <w:rPr>
+          <w:rFonts w:ascii="Times New Roman" w:eastAsia="Times New Roman" w:hAnsi="Times New Roman" w:cs="Times New Roman"/>
+          <w:sz w:val="24"/>
+          <w:szCs w:val="24"/>
+          <w:lang w:eastAsia="fr-FR"/>
+        </w:rPr>
+      </w:pPr>
+      <w:r>
+        <w:rPr>
+          <w:rFonts w:ascii="Times New Roman" w:eastAsia="Times New Roman" w:hAnsi="Times New Roman" w:cs="Times New Roman"/>
+          <w:color w:val="000000"/>
+          <w:sz w:val="21"/>
+          <w:szCs w:val="21"/>
+          <w:lang w:eastAsia="fr-FR"/>
+        </w:rPr>
+        <w:t>Conseil des Données : Représentants des équipes de conformité, juridique, IT et produit.</w:t>
+      </w:r>
+    </w:p>
+    <w:p>
+      <w:pPr>
+        <w:spacing w:after="0" w:line="240" w:lineRule="auto"/>
+        <w:rPr>
+          <w:rFonts w:ascii="Times New Roman" w:eastAsia="Times New Roman" w:hAnsi="Times New Roman" w:cs="Times New Roman"/>
+          <w:sz w:val="24"/>
+          <w:szCs w:val="24"/>
+          <w:lang w:eastAsia="fr-FR"/>
+        </w:rPr>
+      </w:pPr>
       <w:r>
         <w:rPr>
           <w:rFonts w:ascii="Times New Roman" w:eastAsia="Times New Roman" w:hAnsi="Times New Roman" w:cs="Times New Roman"/>
@@ -1050,30 +1187,61 @@
           <w:szCs w:val="21"/>
           <w:lang w:eastAsia="fr-FR"/>
         </w:rPr>
-        <w:t>Abderrahim</w:t>
-      </w:r>
-      <w:proofErr w:type="spellEnd"/>
-    </w:p>
-    <w:p>
-      <w:pPr>
-        <w:spacing w:after="0" w:line="240" w:lineRule="auto"/>
-        <w:rPr>
-          <w:rFonts w:ascii="Times New Roman" w:eastAsia="Times New Roman" w:hAnsi="Times New Roman" w:cs="Times New Roman"/>
-          <w:sz w:val="24"/>
-          <w:szCs w:val="24"/>
-          <w:lang w:eastAsia="fr-FR"/>
-        </w:rPr>
-      </w:pPr>
-      <w:r>
-        <w:rPr>
-          <w:rFonts w:ascii="Times New Roman" w:eastAsia="Times New Roman" w:hAnsi="Times New Roman" w:cs="Times New Roman"/>
-          <w:color w:val="000000"/>
-          <w:sz w:val="21"/>
-          <w:szCs w:val="21"/>
-          <w:lang w:eastAsia="fr-FR"/>
-        </w:rPr>
-        <w:t xml:space="preserve">Délégué à la Protection des Données (DPO) : </w:t>
-      </w:r>
+        <w:t>3. Mesure de la Qualité et de l'Intégrité des Données</w:t>
+      </w:r>
+    </w:p>
+    <w:p>
+      <w:pPr>
+        <w:spacing w:after="0" w:line="240" w:lineRule="auto"/>
+        <w:rPr>
+          <w:rFonts w:ascii="Times New Roman" w:eastAsia="Times New Roman" w:hAnsi="Times New Roman" w:cs="Times New Roman"/>
+          <w:sz w:val="24"/>
+          <w:szCs w:val="24"/>
+          <w:lang w:eastAsia="fr-FR"/>
+        </w:rPr>
+      </w:pPr>
+      <w:r>
+        <w:rPr>
+          <w:rFonts w:ascii="Times New Roman" w:eastAsia="Times New Roman" w:hAnsi="Times New Roman" w:cs="Times New Roman"/>
+          <w:color w:val="000000"/>
+          <w:sz w:val="21"/>
+          <w:szCs w:val="21"/>
+          <w:lang w:eastAsia="fr-FR"/>
+        </w:rPr>
+        <w:t>Audits réguliers pour assurer l'intégrité et la qualité des systèmes de traitement des données.</w:t>
+      </w:r>
+    </w:p>
+    <w:p>
+      <w:pPr>
+        <w:spacing w:after="0" w:line="240" w:lineRule="auto"/>
+        <w:rPr>
+          <w:rFonts w:ascii="Times New Roman" w:eastAsia="Times New Roman" w:hAnsi="Times New Roman" w:cs="Times New Roman"/>
+          <w:sz w:val="24"/>
+          <w:szCs w:val="24"/>
+          <w:lang w:eastAsia="fr-FR"/>
+        </w:rPr>
+      </w:pPr>
+      <w:r>
+        <w:rPr>
+          <w:rFonts w:ascii="Times New Roman" w:eastAsia="Times New Roman" w:hAnsi="Times New Roman" w:cs="Times New Roman"/>
+          <w:color w:val="000000"/>
+          <w:sz w:val="21"/>
+          <w:szCs w:val="21"/>
+          <w:lang w:eastAsia="fr-FR"/>
+        </w:rPr>
+        <w:t>Surveillance continue des protocoles de sécurité pour détecter les vulnérabilités potentielles.</w:t>
+      </w:r>
+    </w:p>
+    <w:p>
+      <w:pPr>
+        <w:spacing w:after="0" w:line="240" w:lineRule="auto"/>
+        <w:rPr>
+          <w:rFonts w:ascii="Times New Roman" w:eastAsia="Times New Roman" w:hAnsi="Times New Roman" w:cs="Times New Roman"/>
+          <w:sz w:val="24"/>
+          <w:szCs w:val="24"/>
+          <w:lang w:eastAsia="fr-FR"/>
+        </w:rPr>
+      </w:pPr>
       <w:r>
         <w:rPr>
           <w:rFonts w:ascii="Times New Roman" w:eastAsia="Times New Roman" w:hAnsi="Times New Roman" w:cs="Times New Roman"/>
@@ -1084,9 +1252,82 @@
           <w:szCs w:val="21"/>
           <w:lang w:eastAsia="fr-FR"/>
         </w:rPr>
-        <w:t xml:space="preserve">SEFDINE </w:t>
-      </w:r>
-      <w:proofErr w:type="spellStart"/>
+        <w:t>4. Sécurité des Données et Conformité Réglementaire</w:t>
+      </w:r>
+    </w:p>
+    <w:p>
+      <w:pPr>
+        <w:spacing w:after="0" w:line="240" w:lineRule="auto"/>
+        <w:rPr>
+          <w:rFonts w:ascii="Times New Roman" w:eastAsia="Times New Roman" w:hAnsi="Times New Roman" w:cs="Times New Roman"/>
+          <w:sz w:val="24"/>
+          <w:szCs w:val="24"/>
+          <w:lang w:eastAsia="fr-FR"/>
+        </w:rPr>
+      </w:pPr>
+      <w:r>
+        <w:rPr>
+          <w:rFonts w:ascii="Times New Roman" w:eastAsia="Times New Roman" w:hAnsi="Times New Roman" w:cs="Times New Roman"/>
+          <w:color w:val="000000"/>
+          <w:sz w:val="21"/>
+          <w:szCs w:val="21"/>
+          <w:lang w:eastAsia="fr-FR"/>
+        </w:rPr>
+        <w:t>Chiffrement robuste pour les données en transit et au repos.</w:t>
+      </w:r>
+    </w:p>
+    <w:p>
+      <w:pPr>
+        <w:spacing w:after="0" w:line="240" w:lineRule="auto"/>
+        <w:rPr>
+          <w:rFonts w:ascii="Times New Roman" w:eastAsia="Times New Roman" w:hAnsi="Times New Roman" w:cs="Times New Roman"/>
+          <w:sz w:val="24"/>
+          <w:szCs w:val="24"/>
+          <w:lang w:eastAsia="fr-FR"/>
+        </w:rPr>
+      </w:pPr>
+      <w:r>
+        <w:rPr>
+          <w:rFonts w:ascii="Times New Roman" w:eastAsia="Times New Roman" w:hAnsi="Times New Roman" w:cs="Times New Roman"/>
+          <w:color w:val="000000"/>
+          <w:sz w:val="21"/>
+          <w:szCs w:val="21"/>
+          <w:lang w:eastAsia="fr-FR"/>
+        </w:rPr>
+        <w:t>Respect strict du RGPD et d'autres réglementations pertinentes en matière de protection des données.</w:t>
+      </w:r>
+    </w:p>
+    <w:p>
+      <w:pPr>
+        <w:spacing w:after="0" w:line="240" w:lineRule="auto"/>
+        <w:rPr>
+          <w:rFonts w:ascii="Times New Roman" w:eastAsia="Times New Roman" w:hAnsi="Times New Roman" w:cs="Times New Roman"/>
+          <w:sz w:val="24"/>
+          <w:szCs w:val="24"/>
+          <w:lang w:eastAsia="fr-FR"/>
+        </w:rPr>
+      </w:pPr>
+      <w:r>
+        <w:rPr>
+          <w:rFonts w:ascii="Times New Roman" w:eastAsia="Times New Roman" w:hAnsi="Times New Roman" w:cs="Times New Roman"/>
+          <w:color w:val="000000"/>
+          <w:sz w:val="21"/>
+          <w:szCs w:val="21"/>
+          <w:lang w:eastAsia="fr-FR"/>
+        </w:rPr>
+        <w:t>Mise en place de protocoles d'authentification, y compris l'authentification biométrique pour les appareils compatibles.</w:t>
+      </w:r>
+    </w:p>
+    <w:p>
+      <w:pPr>
+        <w:spacing w:after="0" w:line="240" w:lineRule="auto"/>
+        <w:rPr>
+          <w:rFonts w:ascii="Times New Roman" w:eastAsia="Times New Roman" w:hAnsi="Times New Roman" w:cs="Times New Roman"/>
+          <w:sz w:val="24"/>
+          <w:szCs w:val="24"/>
+          <w:lang w:eastAsia="fr-FR"/>
+        </w:rPr>
+      </w:pPr>
       <w:r>
         <w:rPr>
           <w:rFonts w:ascii="Times New Roman" w:eastAsia="Times New Roman" w:hAnsi="Times New Roman" w:cs="Times New Roman"/>
@@ -1097,29 +1338,49 @@
           <w:szCs w:val="21"/>
           <w:lang w:eastAsia="fr-FR"/>
         </w:rPr>
-        <w:t>Nassuf</w:t>
-      </w:r>
-      <w:proofErr w:type="spellEnd"/>
-    </w:p>
-    <w:p>
-      <w:pPr>
-        <w:spacing w:after="0" w:line="240" w:lineRule="auto"/>
-        <w:rPr>
-          <w:rFonts w:ascii="Times New Roman" w:eastAsia="Times New Roman" w:hAnsi="Times New Roman" w:cs="Times New Roman"/>
-          <w:sz w:val="24"/>
-          <w:szCs w:val="24"/>
-          <w:lang w:eastAsia="fr-FR"/>
-        </w:rPr>
-      </w:pPr>
-      <w:r>
-        <w:rPr>
-          <w:rFonts w:ascii="Times New Roman" w:eastAsia="Times New Roman" w:hAnsi="Times New Roman" w:cs="Times New Roman"/>
-          <w:color w:val="000000"/>
-          <w:sz w:val="21"/>
-          <w:szCs w:val="21"/>
-          <w:lang w:eastAsia="fr-FR"/>
-        </w:rPr>
-        <w:t>Conseil des Données : Représentants des équipes de conformité, juridique, IT et produit.</w:t>
+        <w:t>5. Usage et Accès aux Données</w:t>
+      </w:r>
+    </w:p>
+    <w:p>
+      <w:pPr>
+        <w:spacing w:after="0" w:line="240" w:lineRule="auto"/>
+        <w:rPr>
+          <w:rFonts w:ascii="Times New Roman" w:eastAsia="Times New Roman" w:hAnsi="Times New Roman" w:cs="Times New Roman"/>
+          <w:sz w:val="24"/>
+          <w:szCs w:val="24"/>
+          <w:lang w:eastAsia="fr-FR"/>
+        </w:rPr>
+      </w:pPr>
+      <w:r>
+        <w:rPr>
+          <w:rFonts w:ascii="Times New Roman" w:eastAsia="Times New Roman" w:hAnsi="Times New Roman" w:cs="Times New Roman"/>
+          <w:color w:val="000000"/>
+          <w:sz w:val="21"/>
+          <w:szCs w:val="21"/>
+          <w:lang w:eastAsia="fr-FR"/>
+        </w:rPr>
+        <w:t>Protection rigoureuse des Informations Personnelles Identifiables (IPI) par des mesures de contrôle d'accès.</w:t>
+      </w:r>
+    </w:p>
+    <w:p>
+      <w:pPr>
+        <w:spacing w:after="0" w:line="240" w:lineRule="auto"/>
+        <w:rPr>
+          <w:rFonts w:ascii="Times New Roman" w:eastAsia="Times New Roman" w:hAnsi="Times New Roman" w:cs="Times New Roman"/>
+          <w:sz w:val="24"/>
+          <w:szCs w:val="24"/>
+          <w:lang w:eastAsia="fr-FR"/>
+        </w:rPr>
+      </w:pPr>
+      <w:r>
+        <w:rPr>
+          <w:rFonts w:ascii="Times New Roman" w:eastAsia="Times New Roman" w:hAnsi="Times New Roman" w:cs="Times New Roman"/>
+          <w:color w:val="000000"/>
+          <w:sz w:val="21"/>
+          <w:szCs w:val="21"/>
+          <w:lang w:eastAsia="fr-FR"/>
+        </w:rPr>
+        <w:t>Politiques claires et transparentes sur l'usage et le partage des données, explicitement communiquées aux utilisateurs.</w:t>
       </w:r>
     </w:p>
     <w:p>
@@ -1142,49 +1403,229 @@
           <w:szCs w:val="21"/>
           <w:lang w:eastAsia="fr-FR"/>
         </w:rPr>
-        <w:t>3. Mesure de la Qualité et de l'Intégrité des Données</w:t>
-      </w:r>
-    </w:p>
-    <w:p>
-      <w:pPr>
-        <w:spacing w:after="0" w:line="240" w:lineRule="auto"/>
-        <w:rPr>
-          <w:rFonts w:ascii="Times New Roman" w:eastAsia="Times New Roman" w:hAnsi="Times New Roman" w:cs="Times New Roman"/>
-          <w:sz w:val="24"/>
-          <w:szCs w:val="24"/>
-          <w:lang w:eastAsia="fr-FR"/>
-        </w:rPr>
-      </w:pPr>
-      <w:r>
-        <w:rPr>
-          <w:rFonts w:ascii="Times New Roman" w:eastAsia="Times New Roman" w:hAnsi="Times New Roman" w:cs="Times New Roman"/>
-          <w:color w:val="000000"/>
-          <w:sz w:val="21"/>
-          <w:szCs w:val="21"/>
-          <w:lang w:eastAsia="fr-FR"/>
-        </w:rPr>
-        <w:t>Audits réguliers pour assurer l'intégrité et la qualité des systèmes de traitement des données.</w:t>
-      </w:r>
-    </w:p>
-    <w:p>
-      <w:pPr>
-        <w:spacing w:after="0" w:line="240" w:lineRule="auto"/>
-        <w:rPr>
-          <w:rFonts w:ascii="Times New Roman" w:eastAsia="Times New Roman" w:hAnsi="Times New Roman" w:cs="Times New Roman"/>
-          <w:sz w:val="24"/>
-          <w:szCs w:val="24"/>
-          <w:lang w:eastAsia="fr-FR"/>
-        </w:rPr>
-      </w:pPr>
-      <w:r>
-        <w:rPr>
-          <w:rFonts w:ascii="Times New Roman" w:eastAsia="Times New Roman" w:hAnsi="Times New Roman" w:cs="Times New Roman"/>
-          <w:color w:val="000000"/>
-          <w:sz w:val="21"/>
-          <w:szCs w:val="21"/>
-          <w:lang w:eastAsia="fr-FR"/>
-        </w:rPr>
-        <w:t>Surveillance continue des protocoles de sécurité pour détecter les vulnérabilités potentielles.</w:t>
+        <w:t>6. Traçabilité des Données et Suppression des Données</w:t>
+      </w:r>
+    </w:p>
+    <w:p>
+      <w:pPr>
+        <w:spacing w:after="0" w:line="240" w:lineRule="auto"/>
+        <w:rPr>
+          <w:rFonts w:ascii="Times New Roman" w:eastAsia="Times New Roman" w:hAnsi="Times New Roman" w:cs="Times New Roman"/>
+          <w:sz w:val="24"/>
+          <w:szCs w:val="24"/>
+          <w:lang w:eastAsia="fr-FR"/>
+        </w:rPr>
+      </w:pPr>
+      <w:r>
+        <w:rPr>
+          <w:rFonts w:ascii="Times New Roman" w:eastAsia="Times New Roman" w:hAnsi="Times New Roman" w:cs="Times New Roman"/>
+          <w:color w:val="000000"/>
+          <w:sz w:val="21"/>
+          <w:szCs w:val="21"/>
+          <w:lang w:eastAsia="fr-FR"/>
+        </w:rPr>
+        <w:t>Traçabilité des Données</w:t>
+      </w:r>
+    </w:p>
+    <w:p>
+      <w:pPr>
+        <w:spacing w:after="0" w:line="240" w:lineRule="auto"/>
+        <w:rPr>
+          <w:rFonts w:ascii="Times New Roman" w:eastAsia="Times New Roman" w:hAnsi="Times New Roman" w:cs="Times New Roman"/>
+          <w:sz w:val="24"/>
+          <w:szCs w:val="24"/>
+          <w:lang w:eastAsia="fr-FR"/>
+        </w:rPr>
+      </w:pPr>
+      <w:r>
+        <w:rPr>
+          <w:rFonts w:ascii="Times New Roman" w:eastAsia="Times New Roman" w:hAnsi="Times New Roman" w:cs="Times New Roman"/>
+          <w:color w:val="000000"/>
+          <w:sz w:val="21"/>
+          <w:szCs w:val="21"/>
+          <w:lang w:eastAsia="fr-FR"/>
+        </w:rPr>
+        <w:t>Identification des données sources à partir des formulaires d'inscription des utilisateurs et des API de bases de données de films.</w:t>
+      </w:r>
+    </w:p>
+    <w:p>
+      <w:pPr>
+        <w:spacing w:after="0" w:line="240" w:lineRule="auto"/>
+        <w:rPr>
+          <w:rFonts w:ascii="Times New Roman" w:eastAsia="Times New Roman" w:hAnsi="Times New Roman" w:cs="Times New Roman"/>
+          <w:sz w:val="24"/>
+          <w:szCs w:val="24"/>
+          <w:lang w:eastAsia="fr-FR"/>
+        </w:rPr>
+      </w:pPr>
+      <w:r>
+        <w:rPr>
+          <w:rFonts w:ascii="Times New Roman" w:eastAsia="Times New Roman" w:hAnsi="Times New Roman" w:cs="Times New Roman"/>
+          <w:color w:val="000000"/>
+          <w:sz w:val="21"/>
+          <w:szCs w:val="21"/>
+          <w:lang w:eastAsia="fr-FR"/>
+        </w:rPr>
+        <w:t>Cartographie des étapes de traitement des données, de la collecte à la génération de recommandations de films.</w:t>
+      </w:r>
+    </w:p>
+    <w:p>
+      <w:pPr>
+        <w:spacing w:after="0" w:line="240" w:lineRule="auto"/>
+        <w:rPr>
+          <w:rFonts w:ascii="Times New Roman" w:eastAsia="Times New Roman" w:hAnsi="Times New Roman" w:cs="Times New Roman"/>
+          <w:sz w:val="24"/>
+          <w:szCs w:val="24"/>
+          <w:lang w:eastAsia="fr-FR"/>
+        </w:rPr>
+      </w:pPr>
+      <w:r>
+        <w:rPr>
+          <w:rFonts w:ascii="Times New Roman" w:eastAsia="Times New Roman" w:hAnsi="Times New Roman" w:cs="Times New Roman"/>
+          <w:color w:val="000000"/>
+          <w:sz w:val="21"/>
+          <w:szCs w:val="21"/>
+          <w:lang w:eastAsia="fr-FR"/>
+        </w:rPr>
+        <w:t xml:space="preserve">Stockage sécurisé dans le cloud </w:t>
+      </w:r>
+      <w:proofErr w:type="spellStart"/>
+      <w:r>
+        <w:rPr>
+          <w:rFonts w:ascii="Times New Roman" w:eastAsia="Times New Roman" w:hAnsi="Times New Roman" w:cs="Times New Roman"/>
+          <w:color w:val="000000"/>
+          <w:sz w:val="21"/>
+          <w:szCs w:val="21"/>
+          <w:lang w:eastAsia="fr-FR"/>
+        </w:rPr>
+        <w:t>MovieRec</w:t>
+      </w:r>
+      <w:proofErr w:type="spellEnd"/>
+      <w:r>
+        <w:rPr>
+          <w:rFonts w:ascii="Times New Roman" w:eastAsia="Times New Roman" w:hAnsi="Times New Roman" w:cs="Times New Roman"/>
+          <w:color w:val="000000"/>
+          <w:sz w:val="21"/>
+          <w:szCs w:val="21"/>
+          <w:lang w:eastAsia="fr-FR"/>
+        </w:rPr>
+        <w:t>-</w:t>
+      </w:r>
+      <w:proofErr w:type="gramStart"/>
+      <w:r>
+        <w:rPr>
+          <w:rFonts w:ascii="Times New Roman" w:eastAsia="Times New Roman" w:hAnsi="Times New Roman" w:cs="Times New Roman"/>
+          <w:color w:val="000000"/>
+          <w:sz w:val="21"/>
+          <w:szCs w:val="21"/>
+          <w:lang w:eastAsia="fr-FR"/>
+        </w:rPr>
+        <w:t>IA</w:t>
+      </w:r>
+      <w:r>
+        <w:rPr>
+          <w:rFonts w:ascii="Times New Roman" w:eastAsia="Times New Roman" w:hAnsi="Times New Roman" w:cs="Times New Roman"/>
+          <w:color w:val="000000"/>
+          <w:sz w:val="21"/>
+          <w:szCs w:val="21"/>
+          <w:lang w:eastAsia="fr-FR"/>
+        </w:rPr>
+        <w:t>  et</w:t>
+      </w:r>
+      <w:proofErr w:type="gramEnd"/>
+      <w:r>
+        <w:rPr>
+          <w:rFonts w:ascii="Times New Roman" w:eastAsia="Times New Roman" w:hAnsi="Times New Roman" w:cs="Times New Roman"/>
+          <w:color w:val="000000"/>
+          <w:sz w:val="21"/>
+          <w:szCs w:val="21"/>
+          <w:lang w:eastAsia="fr-FR"/>
+        </w:rPr>
+        <w:t xml:space="preserve"> stockage local crypté sur les appareils des utilisateurs.</w:t>
+      </w:r>
+    </w:p>
+    <w:p>
+      <w:pPr>
+        <w:spacing w:after="0" w:line="240" w:lineRule="auto"/>
+        <w:rPr>
+          <w:rFonts w:ascii="Times New Roman" w:eastAsia="Times New Roman" w:hAnsi="Times New Roman" w:cs="Times New Roman"/>
+          <w:sz w:val="24"/>
+          <w:szCs w:val="24"/>
+          <w:lang w:eastAsia="fr-FR"/>
+        </w:rPr>
+      </w:pPr>
+      <w:r>
+        <w:rPr>
+          <w:rFonts w:ascii="Times New Roman" w:eastAsia="Times New Roman" w:hAnsi="Times New Roman" w:cs="Times New Roman"/>
+          <w:color w:val="000000"/>
+          <w:sz w:val="21"/>
+          <w:szCs w:val="21"/>
+          <w:lang w:eastAsia="fr-FR"/>
+        </w:rPr>
+        <w:t>Processus de Suppression des Données</w:t>
+      </w:r>
+    </w:p>
+    <w:p>
+      <w:pPr>
+        <w:spacing w:after="0" w:line="240" w:lineRule="auto"/>
+        <w:rPr>
+          <w:rFonts w:ascii="Times New Roman" w:eastAsia="Times New Roman" w:hAnsi="Times New Roman" w:cs="Times New Roman"/>
+          <w:sz w:val="24"/>
+          <w:szCs w:val="24"/>
+          <w:lang w:eastAsia="fr-FR"/>
+        </w:rPr>
+      </w:pPr>
+      <w:r>
+        <w:rPr>
+          <w:rFonts w:ascii="Times New Roman" w:eastAsia="Times New Roman" w:hAnsi="Times New Roman" w:cs="Times New Roman"/>
+          <w:color w:val="000000"/>
+          <w:sz w:val="21"/>
+          <w:szCs w:val="21"/>
+          <w:lang w:eastAsia="fr-FR"/>
+        </w:rPr>
+        <w:t>Adhérence à une politique de minimisation - conservation des données uniquement tant que le compte utilisateur est actif, plus une année supplémentaire pour les sauvegardes.</w:t>
+      </w:r>
+    </w:p>
+    <w:p>
+      <w:pPr>
+        <w:spacing w:after="0" w:line="240" w:lineRule="auto"/>
+        <w:rPr>
+          <w:rFonts w:ascii="Times New Roman" w:eastAsia="Times New Roman" w:hAnsi="Times New Roman" w:cs="Times New Roman"/>
+          <w:sz w:val="24"/>
+          <w:szCs w:val="24"/>
+          <w:lang w:eastAsia="fr-FR"/>
+        </w:rPr>
+      </w:pPr>
+      <w:r>
+        <w:rPr>
+          <w:rFonts w:ascii="Times New Roman" w:eastAsia="Times New Roman" w:hAnsi="Times New Roman" w:cs="Times New Roman"/>
+          <w:color w:val="000000"/>
+          <w:sz w:val="21"/>
+          <w:szCs w:val="21"/>
+          <w:lang w:eastAsia="fr-FR"/>
+        </w:rPr>
+        <w:t>Suppression automatisée des données après utilisation dans la génération de recommandations de films.</w:t>
+      </w:r>
+    </w:p>
+    <w:p>
+      <w:pPr>
+        <w:spacing w:after="0" w:line="240" w:lineRule="auto"/>
+        <w:rPr>
+          <w:rFonts w:ascii="Times New Roman" w:eastAsia="Times New Roman" w:hAnsi="Times New Roman" w:cs="Times New Roman"/>
+          <w:sz w:val="24"/>
+          <w:szCs w:val="24"/>
+          <w:lang w:eastAsia="fr-FR"/>
+        </w:rPr>
+      </w:pPr>
+      <w:r>
+        <w:rPr>
+          <w:rFonts w:ascii="Times New Roman" w:eastAsia="Times New Roman" w:hAnsi="Times New Roman" w:cs="Times New Roman"/>
+          <w:color w:val="000000"/>
+          <w:sz w:val="21"/>
+          <w:szCs w:val="21"/>
+          <w:lang w:eastAsia="fr-FR"/>
+        </w:rPr>
+        <w:t>Audits réguliers pour vérifier l'exécution précise des processus de suppression des données.</w:t>
       </w:r>
     </w:p>
     <w:p>
@@ -1207,70 +1648,70 @@
           <w:szCs w:val="21"/>
           <w:lang w:eastAsia="fr-FR"/>
         </w:rPr>
-        <w:t>4. Sécurité des Données et Conformité Réglementaire</w:t>
-      </w:r>
-    </w:p>
-    <w:p>
-      <w:pPr>
-        <w:spacing w:after="0" w:line="240" w:lineRule="auto"/>
-        <w:rPr>
-          <w:rFonts w:ascii="Times New Roman" w:eastAsia="Times New Roman" w:hAnsi="Times New Roman" w:cs="Times New Roman"/>
-          <w:sz w:val="24"/>
-          <w:szCs w:val="24"/>
-          <w:lang w:eastAsia="fr-FR"/>
-        </w:rPr>
-      </w:pPr>
-      <w:r>
-        <w:rPr>
-          <w:rFonts w:ascii="Times New Roman" w:eastAsia="Times New Roman" w:hAnsi="Times New Roman" w:cs="Times New Roman"/>
-          <w:color w:val="000000"/>
-          <w:sz w:val="21"/>
-          <w:szCs w:val="21"/>
-          <w:lang w:eastAsia="fr-FR"/>
-        </w:rPr>
-        <w:t>Chiffrement robuste pour les données en transit et au repos.</w:t>
-      </w:r>
-    </w:p>
-    <w:p>
-      <w:pPr>
-        <w:spacing w:after="0" w:line="240" w:lineRule="auto"/>
-        <w:rPr>
-          <w:rFonts w:ascii="Times New Roman" w:eastAsia="Times New Roman" w:hAnsi="Times New Roman" w:cs="Times New Roman"/>
-          <w:sz w:val="24"/>
-          <w:szCs w:val="24"/>
-          <w:lang w:eastAsia="fr-FR"/>
-        </w:rPr>
-      </w:pPr>
-      <w:r>
-        <w:rPr>
-          <w:rFonts w:ascii="Times New Roman" w:eastAsia="Times New Roman" w:hAnsi="Times New Roman" w:cs="Times New Roman"/>
-          <w:color w:val="000000"/>
-          <w:sz w:val="21"/>
-          <w:szCs w:val="21"/>
-          <w:lang w:eastAsia="fr-FR"/>
-        </w:rPr>
-        <w:t>Respect strict du RGPD et d'autres réglementations pertinentes en matière de protection des données.</w:t>
-      </w:r>
-    </w:p>
-    <w:p>
-      <w:pPr>
-        <w:spacing w:after="0" w:line="240" w:lineRule="auto"/>
-        <w:rPr>
-          <w:rFonts w:ascii="Times New Roman" w:eastAsia="Times New Roman" w:hAnsi="Times New Roman" w:cs="Times New Roman"/>
-          <w:sz w:val="24"/>
-          <w:szCs w:val="24"/>
-          <w:lang w:eastAsia="fr-FR"/>
-        </w:rPr>
-      </w:pPr>
-      <w:r>
-        <w:rPr>
-          <w:rFonts w:ascii="Times New Roman" w:eastAsia="Times New Roman" w:hAnsi="Times New Roman" w:cs="Times New Roman"/>
-          <w:color w:val="000000"/>
-          <w:sz w:val="21"/>
-          <w:szCs w:val="21"/>
-          <w:lang w:eastAsia="fr-FR"/>
-        </w:rPr>
-        <w:t>Mise en place de protocoles d'authentification, y compris l'authentification biométrique pour les appareils compatibles.</w:t>
+        <w:t>7. Conformité au RGPD</w:t>
+      </w:r>
+    </w:p>
+    <w:p>
+      <w:pPr>
+        <w:spacing w:after="0" w:line="240" w:lineRule="auto"/>
+        <w:rPr>
+          <w:rFonts w:ascii="Times New Roman" w:eastAsia="Times New Roman" w:hAnsi="Times New Roman" w:cs="Times New Roman"/>
+          <w:sz w:val="24"/>
+          <w:szCs w:val="24"/>
+          <w:lang w:eastAsia="fr-FR"/>
+        </w:rPr>
+      </w:pPr>
+      <w:r>
+        <w:rPr>
+          <w:rFonts w:ascii="Times New Roman" w:eastAsia="Times New Roman" w:hAnsi="Times New Roman" w:cs="Times New Roman"/>
+          <w:color w:val="000000"/>
+          <w:sz w:val="21"/>
+          <w:szCs w:val="21"/>
+          <w:lang w:eastAsia="fr-FR"/>
+        </w:rPr>
+        <w:t>Consentement explicite de l'utilisateur obtenu lors de la collecte des données.</w:t>
+      </w:r>
+    </w:p>
+    <w:p>
+      <w:pPr>
+        <w:spacing w:after="0" w:line="240" w:lineRule="auto"/>
+        <w:rPr>
+          <w:rFonts w:ascii="Times New Roman" w:eastAsia="Times New Roman" w:hAnsi="Times New Roman" w:cs="Times New Roman"/>
+          <w:sz w:val="24"/>
+          <w:szCs w:val="24"/>
+          <w:lang w:eastAsia="fr-FR"/>
+        </w:rPr>
+      </w:pPr>
+      <w:r>
+        <w:rPr>
+          <w:rFonts w:ascii="Times New Roman" w:eastAsia="Times New Roman" w:hAnsi="Times New Roman" w:cs="Times New Roman"/>
+          <w:color w:val="000000"/>
+          <w:sz w:val="21"/>
+          <w:szCs w:val="21"/>
+          <w:lang w:eastAsia="fr-FR"/>
+        </w:rPr>
+        <w:t>Politiques de confidentialité transparentes accessibles aux utilisateurs lors de l'inscription et via les paramètres de l'application.</w:t>
+      </w:r>
+    </w:p>
+    <w:p>
+      <w:pPr>
+        <w:spacing w:after="0" w:line="240" w:lineRule="auto"/>
+        <w:rPr>
+          <w:rFonts w:ascii="Times New Roman" w:eastAsia="Times New Roman" w:hAnsi="Times New Roman" w:cs="Times New Roman"/>
+          <w:sz w:val="24"/>
+          <w:szCs w:val="24"/>
+          <w:lang w:eastAsia="fr-FR"/>
+        </w:rPr>
+      </w:pPr>
+      <w:r>
+        <w:rPr>
+          <w:rFonts w:ascii="Times New Roman" w:eastAsia="Times New Roman" w:hAnsi="Times New Roman" w:cs="Times New Roman"/>
+          <w:color w:val="000000"/>
+          <w:sz w:val="21"/>
+          <w:szCs w:val="21"/>
+          <w:lang w:eastAsia="fr-FR"/>
+        </w:rPr>
+        <w:t>Procédures robustes pour l'accès, la rectification, la suppression, la portabilité et l'opposition aux données.</w:t>
       </w:r>
     </w:p>
     <w:p>
@@ -1293,49 +1734,49 @@
           <w:szCs w:val="21"/>
           <w:lang w:eastAsia="fr-FR"/>
         </w:rPr>
-        <w:t>5. Usage et Accès aux Données</w:t>
-      </w:r>
-    </w:p>
-    <w:p>
-      <w:pPr>
-        <w:spacing w:after="0" w:line="240" w:lineRule="auto"/>
-        <w:rPr>
-          <w:rFonts w:ascii="Times New Roman" w:eastAsia="Times New Roman" w:hAnsi="Times New Roman" w:cs="Times New Roman"/>
-          <w:sz w:val="24"/>
-          <w:szCs w:val="24"/>
-          <w:lang w:eastAsia="fr-FR"/>
-        </w:rPr>
-      </w:pPr>
-      <w:r>
-        <w:rPr>
-          <w:rFonts w:ascii="Times New Roman" w:eastAsia="Times New Roman" w:hAnsi="Times New Roman" w:cs="Times New Roman"/>
-          <w:color w:val="000000"/>
-          <w:sz w:val="21"/>
-          <w:szCs w:val="21"/>
-          <w:lang w:eastAsia="fr-FR"/>
-        </w:rPr>
-        <w:t>Protection rigoureuse des Informations Personnelles Identifiables (IPI) par des mesures de contrôle d'accès.</w:t>
-      </w:r>
-    </w:p>
-    <w:p>
-      <w:pPr>
-        <w:spacing w:after="0" w:line="240" w:lineRule="auto"/>
-        <w:rPr>
-          <w:rFonts w:ascii="Times New Roman" w:eastAsia="Times New Roman" w:hAnsi="Times New Roman" w:cs="Times New Roman"/>
-          <w:sz w:val="24"/>
-          <w:szCs w:val="24"/>
-          <w:lang w:eastAsia="fr-FR"/>
-        </w:rPr>
-      </w:pPr>
-      <w:r>
-        <w:rPr>
-          <w:rFonts w:ascii="Times New Roman" w:eastAsia="Times New Roman" w:hAnsi="Times New Roman" w:cs="Times New Roman"/>
-          <w:color w:val="000000"/>
-          <w:sz w:val="21"/>
-          <w:szCs w:val="21"/>
-          <w:lang w:eastAsia="fr-FR"/>
-        </w:rPr>
-        <w:t>Politiques claires et transparentes sur l'usage et le partage des données, explicitement communiquées aux utilisateurs.</w:t>
+        <w:t>8. DPA et Traitement des Données</w:t>
+      </w:r>
+    </w:p>
+    <w:p>
+      <w:pPr>
+        <w:spacing w:after="0" w:line="240" w:lineRule="auto"/>
+        <w:rPr>
+          <w:rFonts w:ascii="Times New Roman" w:eastAsia="Times New Roman" w:hAnsi="Times New Roman" w:cs="Times New Roman"/>
+          <w:sz w:val="24"/>
+          <w:szCs w:val="24"/>
+          <w:lang w:eastAsia="fr-FR"/>
+        </w:rPr>
+      </w:pPr>
+      <w:r>
+        <w:rPr>
+          <w:rFonts w:ascii="Times New Roman" w:eastAsia="Times New Roman" w:hAnsi="Times New Roman" w:cs="Times New Roman"/>
+          <w:color w:val="000000"/>
+          <w:sz w:val="21"/>
+          <w:szCs w:val="21"/>
+          <w:lang w:eastAsia="fr-FR"/>
+        </w:rPr>
+        <w:t>Accords détaillés de traitement des données (DPA) avec les sous-traitants, définissant les rôles et exigences de conformité.</w:t>
+      </w:r>
+    </w:p>
+    <w:p>
+      <w:pPr>
+        <w:spacing w:after="0" w:line="240" w:lineRule="auto"/>
+        <w:rPr>
+          <w:rFonts w:ascii="Times New Roman" w:eastAsia="Times New Roman" w:hAnsi="Times New Roman" w:cs="Times New Roman"/>
+          <w:sz w:val="24"/>
+          <w:szCs w:val="24"/>
+          <w:lang w:eastAsia="fr-FR"/>
+        </w:rPr>
+      </w:pPr>
+      <w:r>
+        <w:rPr>
+          <w:rFonts w:ascii="Times New Roman" w:eastAsia="Times New Roman" w:hAnsi="Times New Roman" w:cs="Times New Roman"/>
+          <w:color w:val="000000"/>
+          <w:sz w:val="21"/>
+          <w:szCs w:val="21"/>
+          <w:lang w:eastAsia="fr-FR"/>
+        </w:rPr>
+        <w:t>Conservation du droit d'auditer les pratiques de données des sous-traitants.</w:t>
       </w:r>
     </w:p>
     <w:p>
@@ -1358,209 +1799,50 @@
           <w:szCs w:val="21"/>
           <w:lang w:eastAsia="fr-FR"/>
         </w:rPr>
-        <w:t>6. Traçabilité des Données et Suppression des Données</w:t>
-      </w:r>
-    </w:p>
-    <w:p>
-      <w:pPr>
-        <w:spacing w:after="0" w:line="240" w:lineRule="auto"/>
-        <w:rPr>
-          <w:rFonts w:ascii="Times New Roman" w:eastAsia="Times New Roman" w:hAnsi="Times New Roman" w:cs="Times New Roman"/>
-          <w:sz w:val="24"/>
-          <w:szCs w:val="24"/>
-          <w:lang w:eastAsia="fr-FR"/>
-        </w:rPr>
-      </w:pPr>
-      <w:r>
-        <w:rPr>
-          <w:rFonts w:ascii="Times New Roman" w:eastAsia="Times New Roman" w:hAnsi="Times New Roman" w:cs="Times New Roman"/>
-          <w:color w:val="000000"/>
-          <w:sz w:val="21"/>
-          <w:szCs w:val="21"/>
-          <w:lang w:eastAsia="fr-FR"/>
-        </w:rPr>
-        <w:t>Traçabilité des Données</w:t>
-      </w:r>
-    </w:p>
-    <w:p>
-      <w:pPr>
-        <w:spacing w:after="0" w:line="240" w:lineRule="auto"/>
-        <w:rPr>
-          <w:rFonts w:ascii="Times New Roman" w:eastAsia="Times New Roman" w:hAnsi="Times New Roman" w:cs="Times New Roman"/>
-          <w:sz w:val="24"/>
-          <w:szCs w:val="24"/>
-          <w:lang w:eastAsia="fr-FR"/>
-        </w:rPr>
-      </w:pPr>
-      <w:r>
-        <w:rPr>
-          <w:rFonts w:ascii="Times New Roman" w:eastAsia="Times New Roman" w:hAnsi="Times New Roman" w:cs="Times New Roman"/>
-          <w:color w:val="000000"/>
-          <w:sz w:val="21"/>
-          <w:szCs w:val="21"/>
-          <w:lang w:eastAsia="fr-FR"/>
-        </w:rPr>
-        <w:t>Identification des données sources à partir des formulaires d'inscription des utilisateurs et des API de bases de données de films.</w:t>
-      </w:r>
-    </w:p>
-    <w:p>
-      <w:pPr>
-        <w:spacing w:after="0" w:line="240" w:lineRule="auto"/>
-        <w:rPr>
-          <w:rFonts w:ascii="Times New Roman" w:eastAsia="Times New Roman" w:hAnsi="Times New Roman" w:cs="Times New Roman"/>
-          <w:sz w:val="24"/>
-          <w:szCs w:val="24"/>
-          <w:lang w:eastAsia="fr-FR"/>
-        </w:rPr>
-      </w:pPr>
-      <w:r>
-        <w:rPr>
-          <w:rFonts w:ascii="Times New Roman" w:eastAsia="Times New Roman" w:hAnsi="Times New Roman" w:cs="Times New Roman"/>
-          <w:color w:val="000000"/>
-          <w:sz w:val="21"/>
-          <w:szCs w:val="21"/>
-          <w:lang w:eastAsia="fr-FR"/>
-        </w:rPr>
-        <w:t>Cartographie des étapes de traitement des données, de la collecte à la génération de recommandations de films.</w:t>
-      </w:r>
-    </w:p>
-    <w:p>
-      <w:pPr>
-        <w:spacing w:after="0" w:line="240" w:lineRule="auto"/>
-        <w:rPr>
-          <w:rFonts w:ascii="Times New Roman" w:eastAsia="Times New Roman" w:hAnsi="Times New Roman" w:cs="Times New Roman"/>
-          <w:sz w:val="24"/>
-          <w:szCs w:val="24"/>
-          <w:lang w:eastAsia="fr-FR"/>
-        </w:rPr>
-      </w:pPr>
-      <w:r>
-        <w:rPr>
-          <w:rFonts w:ascii="Times New Roman" w:eastAsia="Times New Roman" w:hAnsi="Times New Roman" w:cs="Times New Roman"/>
-          <w:color w:val="000000"/>
-          <w:sz w:val="21"/>
-          <w:szCs w:val="21"/>
-          <w:lang w:eastAsia="fr-FR"/>
-        </w:rPr>
-        <w:t xml:space="preserve">Stockage sécurisé dans le cloud </w:t>
-      </w:r>
-      <w:proofErr w:type="spellStart"/>
-      <w:proofErr w:type="gramStart"/>
-      <w:r>
-        <w:rPr>
-          <w:rFonts w:ascii="Times New Roman" w:eastAsia="Times New Roman" w:hAnsi="Times New Roman" w:cs="Times New Roman"/>
-          <w:color w:val="000000"/>
-          <w:sz w:val="21"/>
-          <w:szCs w:val="21"/>
-          <w:lang w:eastAsia="fr-FR"/>
-        </w:rPr>
-        <w:t>RecoMovie</w:t>
-      </w:r>
-      <w:proofErr w:type="spellEnd"/>
-      <w:r>
-        <w:rPr>
-          <w:rFonts w:ascii="Times New Roman" w:eastAsia="Times New Roman" w:hAnsi="Times New Roman" w:cs="Times New Roman"/>
-          <w:color w:val="000000"/>
-          <w:sz w:val="21"/>
-          <w:szCs w:val="21"/>
-          <w:lang w:eastAsia="fr-FR"/>
-        </w:rPr>
-        <w:t>  et</w:t>
-      </w:r>
-      <w:proofErr w:type="gramEnd"/>
-      <w:r>
-        <w:rPr>
-          <w:rFonts w:ascii="Times New Roman" w:eastAsia="Times New Roman" w:hAnsi="Times New Roman" w:cs="Times New Roman"/>
-          <w:color w:val="000000"/>
-          <w:sz w:val="21"/>
-          <w:szCs w:val="21"/>
-          <w:lang w:eastAsia="fr-FR"/>
-        </w:rPr>
-        <w:t xml:space="preserve"> stockage local crypté sur les appareils des utilisateurs.</w:t>
-      </w:r>
-    </w:p>
-    <w:p>
-      <w:pPr>
-        <w:spacing w:after="0" w:line="240" w:lineRule="auto"/>
-        <w:rPr>
-          <w:rFonts w:ascii="Times New Roman" w:eastAsia="Times New Roman" w:hAnsi="Times New Roman" w:cs="Times New Roman"/>
-          <w:sz w:val="24"/>
-          <w:szCs w:val="24"/>
-          <w:lang w:eastAsia="fr-FR"/>
-        </w:rPr>
-      </w:pPr>
-      <w:r>
-        <w:rPr>
-          <w:rFonts w:ascii="Times New Roman" w:eastAsia="Times New Roman" w:hAnsi="Times New Roman" w:cs="Times New Roman"/>
-          <w:color w:val="000000"/>
-          <w:sz w:val="21"/>
-          <w:szCs w:val="21"/>
-          <w:lang w:eastAsia="fr-FR"/>
-        </w:rPr>
-        <w:t>Processus de Suppression des Données</w:t>
-      </w:r>
-    </w:p>
-    <w:p>
-      <w:pPr>
-        <w:spacing w:after="0" w:line="240" w:lineRule="auto"/>
-        <w:rPr>
-          <w:rFonts w:ascii="Times New Roman" w:eastAsia="Times New Roman" w:hAnsi="Times New Roman" w:cs="Times New Roman"/>
-          <w:sz w:val="24"/>
-          <w:szCs w:val="24"/>
-          <w:lang w:eastAsia="fr-FR"/>
-        </w:rPr>
-      </w:pPr>
-      <w:r>
-        <w:rPr>
-          <w:rFonts w:ascii="Times New Roman" w:eastAsia="Times New Roman" w:hAnsi="Times New Roman" w:cs="Times New Roman"/>
-          <w:color w:val="000000"/>
-          <w:sz w:val="21"/>
-          <w:szCs w:val="21"/>
-          <w:lang w:eastAsia="fr-FR"/>
-        </w:rPr>
-        <w:t>Adhérence à une politique de minimisation - conservation des données uniquement tant que le compte utilisateur est actif, plus une année supplémentaire pour les sauvegardes.</w:t>
-      </w:r>
-    </w:p>
-    <w:p>
-      <w:pPr>
-        <w:spacing w:after="0" w:line="240" w:lineRule="auto"/>
-        <w:rPr>
-          <w:rFonts w:ascii="Times New Roman" w:eastAsia="Times New Roman" w:hAnsi="Times New Roman" w:cs="Times New Roman"/>
-          <w:sz w:val="24"/>
-          <w:szCs w:val="24"/>
-          <w:lang w:eastAsia="fr-FR"/>
-        </w:rPr>
-      </w:pPr>
-      <w:r>
-        <w:rPr>
-          <w:rFonts w:ascii="Times New Roman" w:eastAsia="Times New Roman" w:hAnsi="Times New Roman" w:cs="Times New Roman"/>
-          <w:color w:val="000000"/>
-          <w:sz w:val="21"/>
-          <w:szCs w:val="21"/>
-          <w:lang w:eastAsia="fr-FR"/>
-        </w:rPr>
-        <w:t>Suppression automatisée des données après utilisation dans la génération de recommandations de films.</w:t>
-      </w:r>
-    </w:p>
-    <w:p>
-      <w:pPr>
-        <w:spacing w:after="0" w:line="240" w:lineRule="auto"/>
-        <w:rPr>
-          <w:rFonts w:ascii="Times New Roman" w:eastAsia="Times New Roman" w:hAnsi="Times New Roman" w:cs="Times New Roman"/>
-          <w:sz w:val="24"/>
-          <w:szCs w:val="24"/>
-          <w:lang w:eastAsia="fr-FR"/>
-        </w:rPr>
-      </w:pPr>
-      <w:r>
-        <w:rPr>
-          <w:rFonts w:ascii="Times New Roman" w:eastAsia="Times New Roman" w:hAnsi="Times New Roman" w:cs="Times New Roman"/>
-          <w:color w:val="000000"/>
-          <w:sz w:val="21"/>
-          <w:szCs w:val="21"/>
-          <w:lang w:eastAsia="fr-FR"/>
-        </w:rPr>
-        <w:t>Audits réguliers pour vérifier l'exécution précise des processus de suppression des données.</w:t>
+        <w:t>9. Évaluation d'Impact sur la Protection des Données (EIPD)</w:t>
+      </w:r>
+    </w:p>
+    <w:p>
+      <w:pPr>
+        <w:spacing w:after="0" w:line="240" w:lineRule="auto"/>
+        <w:rPr>
+          <w:rFonts w:ascii="Times New Roman" w:eastAsia="Times New Roman" w:hAnsi="Times New Roman" w:cs="Times New Roman"/>
+          <w:sz w:val="24"/>
+          <w:szCs w:val="24"/>
+          <w:lang w:eastAsia="fr-FR"/>
+        </w:rPr>
+      </w:pPr>
+      <w:r>
+        <w:rPr>
+          <w:rFonts w:ascii="Times New Roman" w:eastAsia="Times New Roman" w:hAnsi="Times New Roman" w:cs="Times New Roman"/>
+          <w:color w:val="000000"/>
+          <w:sz w:val="21"/>
+          <w:szCs w:val="21"/>
+          <w:lang w:eastAsia="fr-FR"/>
+        </w:rPr>
+        <w:t>Évaluations nécessaires réalisées pour gérer les données personnelles.</w:t>
+      </w:r>
+    </w:p>
+    <w:p>
+      <w:pPr>
+        <w:spacing w:after="0" w:line="240" w:lineRule="auto"/>
+        <w:rPr>
+          <w:rFonts w:ascii="Times New Roman" w:eastAsia="Times New Roman" w:hAnsi="Times New Roman" w:cs="Times New Roman"/>
+          <w:sz w:val="24"/>
+          <w:szCs w:val="24"/>
+          <w:lang w:eastAsia="fr-FR"/>
+        </w:rPr>
+      </w:pPr>
+      <w:r>
+        <w:rPr>
+          <w:rFonts w:ascii="Times New Roman" w:eastAsia="Times New Roman" w:hAnsi="Times New Roman" w:cs="Times New Roman"/>
+          <w:color w:val="000000"/>
+          <w:sz w:val="21"/>
+          <w:szCs w:val="21"/>
+          <w:lang w:eastAsia="fr-FR"/>
+        </w:rPr>
+        <w:lastRenderedPageBreak/>
+        <w:t>Stratégies pour l'évaluation et l'atténuation des risques, incluant l'anonymisation des données et des systèmes de surveillance renforcés.</w:t>
       </w:r>
     </w:p>
     <w:p>
@@ -1583,70 +1865,70 @@
           <w:szCs w:val="21"/>
           <w:lang w:eastAsia="fr-FR"/>
         </w:rPr>
-        <w:t>7. Conformité au RGPD</w:t>
-      </w:r>
-    </w:p>
-    <w:p>
-      <w:pPr>
-        <w:spacing w:after="0" w:line="240" w:lineRule="auto"/>
-        <w:rPr>
-          <w:rFonts w:ascii="Times New Roman" w:eastAsia="Times New Roman" w:hAnsi="Times New Roman" w:cs="Times New Roman"/>
-          <w:sz w:val="24"/>
-          <w:szCs w:val="24"/>
-          <w:lang w:eastAsia="fr-FR"/>
-        </w:rPr>
-      </w:pPr>
-      <w:r>
-        <w:rPr>
-          <w:rFonts w:ascii="Times New Roman" w:eastAsia="Times New Roman" w:hAnsi="Times New Roman" w:cs="Times New Roman"/>
-          <w:color w:val="000000"/>
-          <w:sz w:val="21"/>
-          <w:szCs w:val="21"/>
-          <w:lang w:eastAsia="fr-FR"/>
-        </w:rPr>
-        <w:t>Consentement explicite de l'utilisateur obtenu lors de la collecte des données.</w:t>
-      </w:r>
-    </w:p>
-    <w:p>
-      <w:pPr>
-        <w:spacing w:after="0" w:line="240" w:lineRule="auto"/>
-        <w:rPr>
-          <w:rFonts w:ascii="Times New Roman" w:eastAsia="Times New Roman" w:hAnsi="Times New Roman" w:cs="Times New Roman"/>
-          <w:sz w:val="24"/>
-          <w:szCs w:val="24"/>
-          <w:lang w:eastAsia="fr-FR"/>
-        </w:rPr>
-      </w:pPr>
-      <w:r>
-        <w:rPr>
-          <w:rFonts w:ascii="Times New Roman" w:eastAsia="Times New Roman" w:hAnsi="Times New Roman" w:cs="Times New Roman"/>
-          <w:color w:val="000000"/>
-          <w:sz w:val="21"/>
-          <w:szCs w:val="21"/>
-          <w:lang w:eastAsia="fr-FR"/>
-        </w:rPr>
-        <w:t>Politiques de confidentialité transparentes accessibles aux utilisateurs lors de l'inscription et via les paramètres de l'application.</w:t>
-      </w:r>
-    </w:p>
-    <w:p>
-      <w:pPr>
-        <w:spacing w:after="0" w:line="240" w:lineRule="auto"/>
-        <w:rPr>
-          <w:rFonts w:ascii="Times New Roman" w:eastAsia="Times New Roman" w:hAnsi="Times New Roman" w:cs="Times New Roman"/>
-          <w:sz w:val="24"/>
-          <w:szCs w:val="24"/>
-          <w:lang w:eastAsia="fr-FR"/>
-        </w:rPr>
-      </w:pPr>
-      <w:r>
-        <w:rPr>
-          <w:rFonts w:ascii="Times New Roman" w:eastAsia="Times New Roman" w:hAnsi="Times New Roman" w:cs="Times New Roman"/>
-          <w:color w:val="000000"/>
-          <w:sz w:val="21"/>
-          <w:szCs w:val="21"/>
-          <w:lang w:eastAsia="fr-FR"/>
-        </w:rPr>
-        <w:t>Procédures robustes pour l'accès, la rectification, la suppression, la portabilité et l'opposition aux données.</w:t>
+        <w:t>10. Réponse aux Incidents et Protocole de Violation</w:t>
+      </w:r>
+    </w:p>
+    <w:p>
+      <w:pPr>
+        <w:spacing w:after="0" w:line="240" w:lineRule="auto"/>
+        <w:rPr>
+          <w:rFonts w:ascii="Times New Roman" w:eastAsia="Times New Roman" w:hAnsi="Times New Roman" w:cs="Times New Roman"/>
+          <w:sz w:val="24"/>
+          <w:szCs w:val="24"/>
+          <w:lang w:eastAsia="fr-FR"/>
+        </w:rPr>
+      </w:pPr>
+      <w:r>
+        <w:rPr>
+          <w:rFonts w:ascii="Times New Roman" w:eastAsia="Times New Roman" w:hAnsi="Times New Roman" w:cs="Times New Roman"/>
+          <w:color w:val="000000"/>
+          <w:sz w:val="21"/>
+          <w:szCs w:val="21"/>
+          <w:lang w:eastAsia="fr-FR"/>
+        </w:rPr>
+        <w:t>Outils de surveillance pour détecter et répondre rapidement aux violations de données.</w:t>
+      </w:r>
+    </w:p>
+    <w:p>
+      <w:pPr>
+        <w:spacing w:after="0" w:line="240" w:lineRule="auto"/>
+        <w:rPr>
+          <w:rFonts w:ascii="Times New Roman" w:eastAsia="Times New Roman" w:hAnsi="Times New Roman" w:cs="Times New Roman"/>
+          <w:sz w:val="24"/>
+          <w:szCs w:val="24"/>
+          <w:lang w:eastAsia="fr-FR"/>
+        </w:rPr>
+      </w:pPr>
+      <w:r>
+        <w:rPr>
+          <w:rFonts w:ascii="Times New Roman" w:eastAsia="Times New Roman" w:hAnsi="Times New Roman" w:cs="Times New Roman"/>
+          <w:color w:val="000000"/>
+          <w:sz w:val="21"/>
+          <w:szCs w:val="21"/>
+          <w:lang w:eastAsia="fr-FR"/>
+        </w:rPr>
+        <w:t>Protocoles internes établis pour signaler immédiatement les violations au DPO et aux autorités compétentes.</w:t>
+      </w:r>
+    </w:p>
+    <w:p>
+      <w:pPr>
+        <w:spacing w:after="0" w:line="240" w:lineRule="auto"/>
+        <w:rPr>
+          <w:rFonts w:ascii="Times New Roman" w:eastAsia="Times New Roman" w:hAnsi="Times New Roman" w:cs="Times New Roman"/>
+          <w:sz w:val="24"/>
+          <w:szCs w:val="24"/>
+          <w:lang w:eastAsia="fr-FR"/>
+        </w:rPr>
+      </w:pPr>
+      <w:r>
+        <w:rPr>
+          <w:rFonts w:ascii="Times New Roman" w:eastAsia="Times New Roman" w:hAnsi="Times New Roman" w:cs="Times New Roman"/>
+          <w:color w:val="000000"/>
+          <w:sz w:val="21"/>
+          <w:szCs w:val="21"/>
+          <w:lang w:eastAsia="fr-FR"/>
+        </w:rPr>
+        <w:t>Notification immédiate par email aux utilisateurs en cas de violation de données affectant leurs informations.</w:t>
       </w:r>
     </w:p>
     <w:p>
@@ -1669,49 +1951,70 @@
           <w:szCs w:val="21"/>
           <w:lang w:eastAsia="fr-FR"/>
         </w:rPr>
-        <w:t>8. DPA et Traitement des Données</w:t>
-      </w:r>
-    </w:p>
-    <w:p>
-      <w:pPr>
-        <w:spacing w:after="0" w:line="240" w:lineRule="auto"/>
-        <w:rPr>
-          <w:rFonts w:ascii="Times New Roman" w:eastAsia="Times New Roman" w:hAnsi="Times New Roman" w:cs="Times New Roman"/>
-          <w:sz w:val="24"/>
-          <w:szCs w:val="24"/>
-          <w:lang w:eastAsia="fr-FR"/>
-        </w:rPr>
-      </w:pPr>
-      <w:r>
-        <w:rPr>
-          <w:rFonts w:ascii="Times New Roman" w:eastAsia="Times New Roman" w:hAnsi="Times New Roman" w:cs="Times New Roman"/>
-          <w:color w:val="000000"/>
-          <w:sz w:val="21"/>
-          <w:szCs w:val="21"/>
-          <w:lang w:eastAsia="fr-FR"/>
-        </w:rPr>
-        <w:t>Accords détaillés de traitement des données (DPA) avec les sous-traitants, définissant les rôles et exigences de conformité.</w:t>
-      </w:r>
-    </w:p>
-    <w:p>
-      <w:pPr>
-        <w:spacing w:after="0" w:line="240" w:lineRule="auto"/>
-        <w:rPr>
-          <w:rFonts w:ascii="Times New Roman" w:eastAsia="Times New Roman" w:hAnsi="Times New Roman" w:cs="Times New Roman"/>
-          <w:sz w:val="24"/>
-          <w:szCs w:val="24"/>
-          <w:lang w:eastAsia="fr-FR"/>
-        </w:rPr>
-      </w:pPr>
-      <w:r>
-        <w:rPr>
-          <w:rFonts w:ascii="Times New Roman" w:eastAsia="Times New Roman" w:hAnsi="Times New Roman" w:cs="Times New Roman"/>
-          <w:color w:val="000000"/>
-          <w:sz w:val="21"/>
-          <w:szCs w:val="21"/>
-          <w:lang w:eastAsia="fr-FR"/>
-        </w:rPr>
-        <w:t>Conservation du droit d'auditer les pratiques de données des sous-traitants.</w:t>
+        <w:t>11. Surveillance de la Conformité et Audit</w:t>
+      </w:r>
+    </w:p>
+    <w:p>
+      <w:pPr>
+        <w:spacing w:after="0" w:line="240" w:lineRule="auto"/>
+        <w:rPr>
+          <w:rFonts w:ascii="Times New Roman" w:eastAsia="Times New Roman" w:hAnsi="Times New Roman" w:cs="Times New Roman"/>
+          <w:sz w:val="24"/>
+          <w:szCs w:val="24"/>
+          <w:lang w:eastAsia="fr-FR"/>
+        </w:rPr>
+      </w:pPr>
+      <w:r>
+        <w:rPr>
+          <w:rFonts w:ascii="Times New Roman" w:eastAsia="Times New Roman" w:hAnsi="Times New Roman" w:cs="Times New Roman"/>
+          <w:color w:val="000000"/>
+          <w:sz w:val="21"/>
+          <w:szCs w:val="21"/>
+          <w:lang w:eastAsia="fr-FR"/>
+        </w:rPr>
+        <w:t>Vérifications internes régulières pour garantir la conformité.</w:t>
+      </w:r>
+    </w:p>
+    <w:p>
+      <w:pPr>
+        <w:spacing w:after="0" w:line="240" w:lineRule="auto"/>
+        <w:rPr>
+          <w:rFonts w:ascii="Times New Roman" w:eastAsia="Times New Roman" w:hAnsi="Times New Roman" w:cs="Times New Roman"/>
+          <w:sz w:val="24"/>
+          <w:szCs w:val="24"/>
+          <w:lang w:eastAsia="fr-FR"/>
+        </w:rPr>
+      </w:pPr>
+      <w:r>
+        <w:rPr>
+          <w:rFonts w:ascii="Times New Roman" w:eastAsia="Times New Roman" w:hAnsi="Times New Roman" w:cs="Times New Roman"/>
+          <w:color w:val="000000"/>
+          <w:sz w:val="21"/>
+          <w:szCs w:val="21"/>
+          <w:lang w:eastAsia="fr-FR"/>
+        </w:rPr>
+        <w:t>Audits annuels externes pour le respect du RGPD par une société indépendante.</w:t>
+      </w:r>
+    </w:p>
+    <w:p>
+      <w:pPr>
+        <w:spacing w:after="0" w:line="240" w:lineRule="auto"/>
+        <w:rPr>
+          <w:rFonts w:ascii="Times New Roman" w:eastAsia="Times New Roman" w:hAnsi="Times New Roman" w:cs="Times New Roman"/>
+          <w:sz w:val="24"/>
+          <w:szCs w:val="24"/>
+          <w:lang w:eastAsia="fr-FR"/>
+        </w:rPr>
+      </w:pPr>
+      <w:r>
+        <w:rPr>
+          <w:rFonts w:ascii="Times New Roman" w:eastAsia="Times New Roman" w:hAnsi="Times New Roman" w:cs="Times New Roman"/>
+          <w:color w:val="000000"/>
+          <w:sz w:val="21"/>
+          <w:szCs w:val="21"/>
+          <w:lang w:eastAsia="fr-FR"/>
+        </w:rPr>
+        <w:t>Procédures d'escalade pour traiter les constatations de non-conformité.</w:t>
       </w:r>
     </w:p>
     <w:p>
@@ -1734,50 +2037,70 @@
           <w:szCs w:val="21"/>
           <w:lang w:eastAsia="fr-FR"/>
         </w:rPr>
-        <w:t>9. Évaluation d'Impact sur la Protection des Données (EIPD)</w:t>
-      </w:r>
-    </w:p>
-    <w:p>
-      <w:pPr>
-        <w:spacing w:after="0" w:line="240" w:lineRule="auto"/>
-        <w:rPr>
-          <w:rFonts w:ascii="Times New Roman" w:eastAsia="Times New Roman" w:hAnsi="Times New Roman" w:cs="Times New Roman"/>
-          <w:sz w:val="24"/>
-          <w:szCs w:val="24"/>
-          <w:lang w:eastAsia="fr-FR"/>
-        </w:rPr>
-      </w:pPr>
-      <w:r>
-        <w:rPr>
-          <w:rFonts w:ascii="Times New Roman" w:eastAsia="Times New Roman" w:hAnsi="Times New Roman" w:cs="Times New Roman"/>
-          <w:color w:val="000000"/>
-          <w:sz w:val="21"/>
-          <w:szCs w:val="21"/>
-          <w:lang w:eastAsia="fr-FR"/>
-        </w:rPr>
-        <w:t>Évaluations nécessaires réalisées pour gérer les données personnelles.</w:t>
-      </w:r>
-    </w:p>
-    <w:p>
-      <w:pPr>
-        <w:spacing w:after="0" w:line="240" w:lineRule="auto"/>
-        <w:rPr>
-          <w:rFonts w:ascii="Times New Roman" w:eastAsia="Times New Roman" w:hAnsi="Times New Roman" w:cs="Times New Roman"/>
-          <w:sz w:val="24"/>
-          <w:szCs w:val="24"/>
-          <w:lang w:eastAsia="fr-FR"/>
-        </w:rPr>
-      </w:pPr>
-      <w:r>
-        <w:rPr>
-          <w:rFonts w:ascii="Times New Roman" w:eastAsia="Times New Roman" w:hAnsi="Times New Roman" w:cs="Times New Roman"/>
-          <w:color w:val="000000"/>
-          <w:sz w:val="21"/>
-          <w:szCs w:val="21"/>
-          <w:lang w:eastAsia="fr-FR"/>
-        </w:rPr>
-        <w:lastRenderedPageBreak/>
-        <w:t>Stratégies pour l'évaluation et l'atténuation des risques, incluant l'anonymisation des données et des systèmes de surveillance renforcés.</w:t>
+        <w:t>12. Documentation et Tenue des Registres</w:t>
+      </w:r>
+    </w:p>
+    <w:p>
+      <w:pPr>
+        <w:spacing w:after="0" w:line="240" w:lineRule="auto"/>
+        <w:rPr>
+          <w:rFonts w:ascii="Times New Roman" w:eastAsia="Times New Roman" w:hAnsi="Times New Roman" w:cs="Times New Roman"/>
+          <w:sz w:val="24"/>
+          <w:szCs w:val="24"/>
+          <w:lang w:eastAsia="fr-FR"/>
+        </w:rPr>
+      </w:pPr>
+      <w:r>
+        <w:rPr>
+          <w:rFonts w:ascii="Times New Roman" w:eastAsia="Times New Roman" w:hAnsi="Times New Roman" w:cs="Times New Roman"/>
+          <w:color w:val="000000"/>
+          <w:sz w:val="21"/>
+          <w:szCs w:val="21"/>
+          <w:lang w:eastAsia="fr-FR"/>
+        </w:rPr>
+        <w:t>Journaux détaillés des activités de traitement des données conservés dans des logiciels conformes.</w:t>
+      </w:r>
+    </w:p>
+    <w:p>
+      <w:pPr>
+        <w:spacing w:after="0" w:line="240" w:lineRule="auto"/>
+        <w:rPr>
+          <w:rFonts w:ascii="Times New Roman" w:eastAsia="Times New Roman" w:hAnsi="Times New Roman" w:cs="Times New Roman"/>
+          <w:sz w:val="24"/>
+          <w:szCs w:val="24"/>
+          <w:lang w:eastAsia="fr-FR"/>
+        </w:rPr>
+      </w:pPr>
+      <w:r>
+        <w:rPr>
+          <w:rFonts w:ascii="Times New Roman" w:eastAsia="Times New Roman" w:hAnsi="Times New Roman" w:cs="Times New Roman"/>
+          <w:color w:val="000000"/>
+          <w:sz w:val="21"/>
+          <w:szCs w:val="21"/>
+          <w:lang w:eastAsia="fr-FR"/>
+        </w:rPr>
+        <w:t>Stockage sécurisé de la documentation sur la protection des données aux côtés des données du compte utilisateur.</w:t>
+      </w:r>
+    </w:p>
+    <w:p>
+      <w:pPr>
+        <w:spacing w:after="0" w:line="240" w:lineRule="auto"/>
+        <w:rPr>
+          <w:rFonts w:ascii="Times New Roman" w:eastAsia="Times New Roman" w:hAnsi="Times New Roman" w:cs="Times New Roman"/>
+          <w:sz w:val="24"/>
+          <w:szCs w:val="24"/>
+          <w:lang w:eastAsia="fr-FR"/>
+        </w:rPr>
+      </w:pPr>
+      <w:r>
+        <w:rPr>
+          <w:rFonts w:ascii="Times New Roman" w:eastAsia="Times New Roman" w:hAnsi="Times New Roman" w:cs="Times New Roman"/>
+          <w:color w:val="000000"/>
+          <w:sz w:val="21"/>
+          <w:szCs w:val="21"/>
+          <w:lang w:eastAsia="fr-FR"/>
+        </w:rPr>
+        <w:t>Documentation des sessions de formation du personnel et des registres de présence.</w:t>
       </w:r>
     </w:p>
     <w:p>
@@ -1800,70 +2123,7 @@
           <w:szCs w:val="21"/>
           <w:lang w:eastAsia="fr-FR"/>
         </w:rPr>
-        <w:t>10. Réponse aux Incidents et Protocole de Violation</w:t>
-      </w:r>
-    </w:p>
-    <w:p>
-      <w:pPr>
-        <w:spacing w:after="0" w:line="240" w:lineRule="auto"/>
-        <w:rPr>
-          <w:rFonts w:ascii="Times New Roman" w:eastAsia="Times New Roman" w:hAnsi="Times New Roman" w:cs="Times New Roman"/>
-          <w:sz w:val="24"/>
-          <w:szCs w:val="24"/>
-          <w:lang w:eastAsia="fr-FR"/>
-        </w:rPr>
-      </w:pPr>
-      <w:r>
-        <w:rPr>
-          <w:rFonts w:ascii="Times New Roman" w:eastAsia="Times New Roman" w:hAnsi="Times New Roman" w:cs="Times New Roman"/>
-          <w:color w:val="000000"/>
-          <w:sz w:val="21"/>
-          <w:szCs w:val="21"/>
-          <w:lang w:eastAsia="fr-FR"/>
-        </w:rPr>
-        <w:t>Outils de surveillance pour détecter et répondre rapidement aux violations de données.</w:t>
-      </w:r>
-    </w:p>
-    <w:p>
-      <w:pPr>
-        <w:spacing w:after="0" w:line="240" w:lineRule="auto"/>
-        <w:rPr>
-          <w:rFonts w:ascii="Times New Roman" w:eastAsia="Times New Roman" w:hAnsi="Times New Roman" w:cs="Times New Roman"/>
-          <w:sz w:val="24"/>
-          <w:szCs w:val="24"/>
-          <w:lang w:eastAsia="fr-FR"/>
-        </w:rPr>
-      </w:pPr>
-      <w:r>
-        <w:rPr>
-          <w:rFonts w:ascii="Times New Roman" w:eastAsia="Times New Roman" w:hAnsi="Times New Roman" w:cs="Times New Roman"/>
-          <w:color w:val="000000"/>
-          <w:sz w:val="21"/>
-          <w:szCs w:val="21"/>
-          <w:lang w:eastAsia="fr-FR"/>
-        </w:rPr>
-        <w:t>Protocoles internes établis pour signaler immédiatement les violations au DPO et aux autorités compétentes.</w:t>
-      </w:r>
-    </w:p>
-    <w:p>
-      <w:pPr>
-        <w:spacing w:after="0" w:line="240" w:lineRule="auto"/>
-        <w:rPr>
-          <w:rFonts w:ascii="Times New Roman" w:eastAsia="Times New Roman" w:hAnsi="Times New Roman" w:cs="Times New Roman"/>
-          <w:sz w:val="24"/>
-          <w:szCs w:val="24"/>
-          <w:lang w:eastAsia="fr-FR"/>
-        </w:rPr>
-      </w:pPr>
-      <w:r>
-        <w:rPr>
-          <w:rFonts w:ascii="Times New Roman" w:eastAsia="Times New Roman" w:hAnsi="Times New Roman" w:cs="Times New Roman"/>
-          <w:color w:val="000000"/>
-          <w:sz w:val="21"/>
-          <w:szCs w:val="21"/>
-          <w:lang w:eastAsia="fr-FR"/>
-        </w:rPr>
-        <w:t>Notification immédiate par email aux utilisateurs en cas de violation de données affectant leurs informations.</w:t>
+        <w:t>13. Délégué à la Protection des Données (DPD)</w:t>
       </w:r>
     </w:p>
     <w:p>
@@ -1886,70 +2146,17 @@
           <w:szCs w:val="21"/>
           <w:lang w:eastAsia="fr-FR"/>
         </w:rPr>
-        <w:t>11. Surveillance de la Conformité et Audit</w:t>
-      </w:r>
-    </w:p>
-    <w:p>
-      <w:pPr>
-        <w:spacing w:after="0" w:line="240" w:lineRule="auto"/>
-        <w:rPr>
-          <w:rFonts w:ascii="Times New Roman" w:eastAsia="Times New Roman" w:hAnsi="Times New Roman" w:cs="Times New Roman"/>
-          <w:sz w:val="24"/>
-          <w:szCs w:val="24"/>
-          <w:lang w:eastAsia="fr-FR"/>
-        </w:rPr>
-      </w:pPr>
-      <w:r>
-        <w:rPr>
-          <w:rFonts w:ascii="Times New Roman" w:eastAsia="Times New Roman" w:hAnsi="Times New Roman" w:cs="Times New Roman"/>
-          <w:color w:val="000000"/>
-          <w:sz w:val="21"/>
-          <w:szCs w:val="21"/>
-          <w:lang w:eastAsia="fr-FR"/>
-        </w:rPr>
-        <w:t>Vérifications internes régulières pour garantir la conformité.</w:t>
-      </w:r>
-    </w:p>
-    <w:p>
-      <w:pPr>
-        <w:spacing w:after="0" w:line="240" w:lineRule="auto"/>
-        <w:rPr>
-          <w:rFonts w:ascii="Times New Roman" w:eastAsia="Times New Roman" w:hAnsi="Times New Roman" w:cs="Times New Roman"/>
-          <w:sz w:val="24"/>
-          <w:szCs w:val="24"/>
-          <w:lang w:eastAsia="fr-FR"/>
-        </w:rPr>
-      </w:pPr>
-      <w:r>
-        <w:rPr>
-          <w:rFonts w:ascii="Times New Roman" w:eastAsia="Times New Roman" w:hAnsi="Times New Roman" w:cs="Times New Roman"/>
-          <w:color w:val="000000"/>
-          <w:sz w:val="21"/>
-          <w:szCs w:val="21"/>
-          <w:lang w:eastAsia="fr-FR"/>
-        </w:rPr>
-        <w:t>Audits annuels externes pour le respect du RGPD par une société indépendante.</w:t>
-      </w:r>
-    </w:p>
-    <w:p>
-      <w:pPr>
-        <w:spacing w:after="0" w:line="240" w:lineRule="auto"/>
-        <w:rPr>
-          <w:rFonts w:ascii="Times New Roman" w:eastAsia="Times New Roman" w:hAnsi="Times New Roman" w:cs="Times New Roman"/>
-          <w:sz w:val="24"/>
-          <w:szCs w:val="24"/>
-          <w:lang w:eastAsia="fr-FR"/>
-        </w:rPr>
-      </w:pPr>
-      <w:r>
-        <w:rPr>
-          <w:rFonts w:ascii="Times New Roman" w:eastAsia="Times New Roman" w:hAnsi="Times New Roman" w:cs="Times New Roman"/>
-          <w:color w:val="000000"/>
-          <w:sz w:val="21"/>
-          <w:szCs w:val="21"/>
-          <w:lang w:eastAsia="fr-FR"/>
-        </w:rPr>
-        <w:t>Procédures d'escalade pour traiter les constatations de non-conformité.</w:t>
+        <w:t>AMIN EL FAQUIRI</w:t>
+      </w:r>
+      <w:r>
+        <w:rPr>
+          <w:rFonts w:ascii="Times New Roman" w:eastAsia="Times New Roman" w:hAnsi="Times New Roman" w:cs="Times New Roman"/>
+          <w:color w:val="000000"/>
+          <w:sz w:val="21"/>
+          <w:szCs w:val="21"/>
+          <w:lang w:eastAsia="fr-FR"/>
+        </w:rPr>
+        <w:t xml:space="preserve"> nommé en tant que DPO avec une indépendance claire dans son rôle.</w:t>
       </w:r>
     </w:p>
     <w:p>
@@ -1972,70 +2179,72 @@
           <w:szCs w:val="21"/>
           <w:lang w:eastAsia="fr-FR"/>
         </w:rPr>
-        <w:t>12. Documentation et Tenue des Registres</w:t>
-      </w:r>
-    </w:p>
-    <w:p>
-      <w:pPr>
-        <w:spacing w:after="0" w:line="240" w:lineRule="auto"/>
-        <w:rPr>
-          <w:rFonts w:ascii="Times New Roman" w:eastAsia="Times New Roman" w:hAnsi="Times New Roman" w:cs="Times New Roman"/>
-          <w:sz w:val="24"/>
-          <w:szCs w:val="24"/>
-          <w:lang w:eastAsia="fr-FR"/>
-        </w:rPr>
-      </w:pPr>
-      <w:r>
-        <w:rPr>
-          <w:rFonts w:ascii="Times New Roman" w:eastAsia="Times New Roman" w:hAnsi="Times New Roman" w:cs="Times New Roman"/>
-          <w:color w:val="000000"/>
-          <w:sz w:val="21"/>
-          <w:szCs w:val="21"/>
-          <w:lang w:eastAsia="fr-FR"/>
-        </w:rPr>
-        <w:t>Journaux détaillés des activités de traitement des données conservés dans des logiciels conformes.</w:t>
-      </w:r>
-    </w:p>
-    <w:p>
-      <w:pPr>
-        <w:spacing w:after="0" w:line="240" w:lineRule="auto"/>
-        <w:rPr>
-          <w:rFonts w:ascii="Times New Roman" w:eastAsia="Times New Roman" w:hAnsi="Times New Roman" w:cs="Times New Roman"/>
-          <w:sz w:val="24"/>
-          <w:szCs w:val="24"/>
-          <w:lang w:eastAsia="fr-FR"/>
-        </w:rPr>
-      </w:pPr>
-      <w:r>
-        <w:rPr>
-          <w:rFonts w:ascii="Times New Roman" w:eastAsia="Times New Roman" w:hAnsi="Times New Roman" w:cs="Times New Roman"/>
-          <w:color w:val="000000"/>
-          <w:sz w:val="21"/>
-          <w:szCs w:val="21"/>
-          <w:lang w:eastAsia="fr-FR"/>
-        </w:rPr>
-        <w:t>Stockage sécurisé de la documentation sur la protection des données aux côtés des données du compte utilisateur.</w:t>
-      </w:r>
-    </w:p>
-    <w:p>
-      <w:pPr>
-        <w:spacing w:after="0" w:line="240" w:lineRule="auto"/>
-        <w:rPr>
-          <w:rFonts w:ascii="Times New Roman" w:eastAsia="Times New Roman" w:hAnsi="Times New Roman" w:cs="Times New Roman"/>
-          <w:sz w:val="24"/>
-          <w:szCs w:val="24"/>
-          <w:lang w:eastAsia="fr-FR"/>
-        </w:rPr>
-      </w:pPr>
-      <w:r>
-        <w:rPr>
-          <w:rFonts w:ascii="Times New Roman" w:eastAsia="Times New Roman" w:hAnsi="Times New Roman" w:cs="Times New Roman"/>
-          <w:color w:val="000000"/>
-          <w:sz w:val="21"/>
-          <w:szCs w:val="21"/>
-          <w:lang w:eastAsia="fr-FR"/>
-        </w:rPr>
-        <w:t>Documentation des sessions de formation du personnel et des registres de présence.</w:t>
+        <w:t>14. Formation et Sensibilisation</w:t>
+      </w:r>
+    </w:p>
+    <w:p>
+      <w:pPr>
+        <w:spacing w:after="0" w:line="240" w:lineRule="auto"/>
+        <w:rPr>
+          <w:rFonts w:ascii="Times New Roman" w:eastAsia="Times New Roman" w:hAnsi="Times New Roman" w:cs="Times New Roman"/>
+          <w:sz w:val="24"/>
+          <w:szCs w:val="24"/>
+          <w:lang w:eastAsia="fr-FR"/>
+        </w:rPr>
+      </w:pPr>
+      <w:bookmarkStart w:id="0" w:name="_GoBack"/>
+      <w:r>
+        <w:rPr>
+          <w:rFonts w:ascii="Times New Roman" w:eastAsia="Times New Roman" w:hAnsi="Times New Roman" w:cs="Times New Roman"/>
+          <w:color w:val="000000"/>
+          <w:sz w:val="21"/>
+          <w:szCs w:val="21"/>
+          <w:lang w:eastAsia="fr-FR"/>
+        </w:rPr>
+        <w:t>Programmes de formation réguliers couvrant les fondamentaux du RGPD, la manipulation spécifique des données, et les protocoles de sécurité.</w:t>
+      </w:r>
+      <w:bookmarkEnd w:id="0"/>
+    </w:p>
+    <w:p>
+      <w:pPr>
+        <w:spacing w:after="0" w:line="240" w:lineRule="auto"/>
+        <w:rPr>
+          <w:rFonts w:ascii="Times New Roman" w:eastAsia="Times New Roman" w:hAnsi="Times New Roman" w:cs="Times New Roman"/>
+          <w:sz w:val="24"/>
+          <w:szCs w:val="24"/>
+          <w:lang w:eastAsia="fr-FR"/>
+        </w:rPr>
+      </w:pPr>
+      <w:r>
+        <w:rPr>
+          <w:rFonts w:ascii="Times New Roman" w:eastAsia="Times New Roman" w:hAnsi="Times New Roman" w:cs="Times New Roman"/>
+          <w:color w:val="000000"/>
+          <w:sz w:val="21"/>
+          <w:szCs w:val="21"/>
+          <w:lang w:eastAsia="fr-FR"/>
+        </w:rPr>
+        <w:t>Formation supplémentaire lors des changements de rôles liés au traitement des données.</w:t>
+      </w:r>
+    </w:p>
+    <w:p>
+      <w:pPr>
+        <w:spacing w:after="0" w:line="240" w:lineRule="auto"/>
+        <w:rPr>
+          <w:rFonts w:ascii="Times New Roman" w:eastAsia="Times New Roman" w:hAnsi="Times New Roman" w:cs="Times New Roman"/>
+          <w:sz w:val="24"/>
+          <w:szCs w:val="24"/>
+          <w:lang w:eastAsia="fr-FR"/>
+        </w:rPr>
+      </w:pPr>
+      <w:r>
+        <w:rPr>
+          <w:rFonts w:ascii="Times New Roman" w:eastAsia="Times New Roman" w:hAnsi="Times New Roman" w:cs="Times New Roman"/>
+          <w:color w:val="000000"/>
+          <w:sz w:val="21"/>
+          <w:szCs w:val="21"/>
+          <w:lang w:eastAsia="fr-FR"/>
+        </w:rPr>
+        <w:t>Newsletters mensuelles sur les meilleures pratiques de protection des données pour sensibiliser les employés.</w:t>
       </w:r>
     </w:p>
     <w:p>
@@ -2058,43 +2267,39 @@
           <w:szCs w:val="21"/>
           <w:lang w:eastAsia="fr-FR"/>
         </w:rPr>
-        <w:t>13. Délégué à la Protection des Données (DPD)</w:t>
-      </w:r>
-    </w:p>
-    <w:p>
-      <w:pPr>
-        <w:spacing w:after="0" w:line="240" w:lineRule="auto"/>
-        <w:rPr>
-          <w:rFonts w:ascii="Times New Roman" w:eastAsia="Times New Roman" w:hAnsi="Times New Roman" w:cs="Times New Roman"/>
-          <w:sz w:val="24"/>
-          <w:szCs w:val="24"/>
-          <w:lang w:eastAsia="fr-FR"/>
-        </w:rPr>
-      </w:pPr>
-      <w:r>
-        <w:rPr>
-          <w:rFonts w:ascii="Times New Roman" w:eastAsia="Times New Roman" w:hAnsi="Times New Roman" w:cs="Times New Roman"/>
-          <w:b/>
-          <w:bCs/>
-          <w:color w:val="000000"/>
-          <w:sz w:val="21"/>
-          <w:szCs w:val="21"/>
-          <w:lang w:eastAsia="fr-FR"/>
-        </w:rPr>
-        <w:t xml:space="preserve">SEFDINE </w:t>
+        <w:t>15. Mécanisme de Révision et de Mise à Jour</w:t>
+      </w:r>
+    </w:p>
+    <w:p>
+      <w:pPr>
+        <w:spacing w:after="0" w:line="240" w:lineRule="auto"/>
+        <w:rPr>
+          <w:rFonts w:ascii="Times New Roman" w:eastAsia="Times New Roman" w:hAnsi="Times New Roman" w:cs="Times New Roman"/>
+          <w:sz w:val="24"/>
+          <w:szCs w:val="24"/>
+          <w:lang w:eastAsia="fr-FR"/>
+        </w:rPr>
+      </w:pPr>
+      <w:r>
+        <w:rPr>
+          <w:rFonts w:ascii="Times New Roman" w:eastAsia="Times New Roman" w:hAnsi="Times New Roman" w:cs="Times New Roman"/>
+          <w:color w:val="000000"/>
+          <w:sz w:val="21"/>
+          <w:szCs w:val="21"/>
+          <w:lang w:eastAsia="fr-FR"/>
+        </w:rPr>
+        <w:t xml:space="preserve">Révisions </w:t>
       </w:r>
       <w:proofErr w:type="spellStart"/>
       <w:r>
         <w:rPr>
           <w:rFonts w:ascii="Times New Roman" w:eastAsia="Times New Roman" w:hAnsi="Times New Roman" w:cs="Times New Roman"/>
-          <w:b/>
-          <w:bCs/>
-          <w:color w:val="000000"/>
-          <w:sz w:val="21"/>
-          <w:szCs w:val="21"/>
-          <w:lang w:eastAsia="fr-FR"/>
-        </w:rPr>
-        <w:t>Nassuf</w:t>
+          <w:color w:val="000000"/>
+          <w:sz w:val="21"/>
+          <w:szCs w:val="21"/>
+          <w:lang w:eastAsia="fr-FR"/>
+        </w:rPr>
+        <w:t>bi-annuelles</w:t>
       </w:r>
       <w:proofErr w:type="spellEnd"/>
       <w:r>
@@ -2105,158 +2310,6 @@
           <w:szCs w:val="21"/>
           <w:lang w:eastAsia="fr-FR"/>
         </w:rPr>
-        <w:t xml:space="preserve"> nommé en tant que DPO avec une indépendance claire dans son rôle.</w:t>
-      </w:r>
-    </w:p>
-    <w:p>
-      <w:pPr>
-        <w:spacing w:after="0" w:line="240" w:lineRule="auto"/>
-        <w:rPr>
-          <w:rFonts w:ascii="Times New Roman" w:eastAsia="Times New Roman" w:hAnsi="Times New Roman" w:cs="Times New Roman"/>
-          <w:sz w:val="24"/>
-          <w:szCs w:val="24"/>
-          <w:lang w:eastAsia="fr-FR"/>
-        </w:rPr>
-      </w:pPr>
-      <w:r>
-        <w:rPr>
-          <w:rFonts w:ascii="Times New Roman" w:eastAsia="Times New Roman" w:hAnsi="Times New Roman" w:cs="Times New Roman"/>
-          <w:b/>
-          <w:bCs/>
-          <w:color w:val="000000"/>
-          <w:sz w:val="21"/>
-          <w:szCs w:val="21"/>
-          <w:lang w:eastAsia="fr-FR"/>
-        </w:rPr>
-        <w:t>14. Formation et Sensibilisation</w:t>
-      </w:r>
-    </w:p>
-    <w:p>
-      <w:pPr>
-        <w:spacing w:after="0" w:line="240" w:lineRule="auto"/>
-        <w:rPr>
-          <w:rFonts w:ascii="Times New Roman" w:eastAsia="Times New Roman" w:hAnsi="Times New Roman" w:cs="Times New Roman"/>
-          <w:sz w:val="24"/>
-          <w:szCs w:val="24"/>
-          <w:lang w:eastAsia="fr-FR"/>
-        </w:rPr>
-      </w:pPr>
-      <w:r>
-        <w:rPr>
-          <w:rFonts w:ascii="Times New Roman" w:eastAsia="Times New Roman" w:hAnsi="Times New Roman" w:cs="Times New Roman"/>
-          <w:color w:val="000000"/>
-          <w:sz w:val="21"/>
-          <w:szCs w:val="21"/>
-          <w:lang w:eastAsia="fr-FR"/>
-        </w:rPr>
-        <w:t>Programmes de formation réguliers couvrant les fondamentaux du RGPD, la manipulation spécifique des données, et les protocoles de sécurité.</w:t>
-      </w:r>
-    </w:p>
-    <w:p>
-      <w:pPr>
-        <w:spacing w:after="0" w:line="240" w:lineRule="auto"/>
-        <w:rPr>
-          <w:rFonts w:ascii="Times New Roman" w:eastAsia="Times New Roman" w:hAnsi="Times New Roman" w:cs="Times New Roman"/>
-          <w:sz w:val="24"/>
-          <w:szCs w:val="24"/>
-          <w:lang w:eastAsia="fr-FR"/>
-        </w:rPr>
-      </w:pPr>
-      <w:r>
-        <w:rPr>
-          <w:rFonts w:ascii="Times New Roman" w:eastAsia="Times New Roman" w:hAnsi="Times New Roman" w:cs="Times New Roman"/>
-          <w:color w:val="000000"/>
-          <w:sz w:val="21"/>
-          <w:szCs w:val="21"/>
-          <w:lang w:eastAsia="fr-FR"/>
-        </w:rPr>
-        <w:t>Formation supplémentaire lors des changements de rôles liés au traitement des données.</w:t>
-      </w:r>
-    </w:p>
-    <w:p>
-      <w:pPr>
-        <w:spacing w:after="0" w:line="240" w:lineRule="auto"/>
-        <w:rPr>
-          <w:rFonts w:ascii="Times New Roman" w:eastAsia="Times New Roman" w:hAnsi="Times New Roman" w:cs="Times New Roman"/>
-          <w:sz w:val="24"/>
-          <w:szCs w:val="24"/>
-          <w:lang w:eastAsia="fr-FR"/>
-        </w:rPr>
-      </w:pPr>
-      <w:r>
-        <w:rPr>
-          <w:rFonts w:ascii="Times New Roman" w:eastAsia="Times New Roman" w:hAnsi="Times New Roman" w:cs="Times New Roman"/>
-          <w:color w:val="000000"/>
-          <w:sz w:val="21"/>
-          <w:szCs w:val="21"/>
-          <w:lang w:eastAsia="fr-FR"/>
-        </w:rPr>
-        <w:t>Newsletters mensuelles sur les meilleures pratiques de protection des données pour sensibiliser les employés.</w:t>
-      </w:r>
-    </w:p>
-    <w:p>
-      <w:pPr>
-        <w:spacing w:after="0" w:line="240" w:lineRule="auto"/>
-        <w:rPr>
-          <w:rFonts w:ascii="Times New Roman" w:eastAsia="Times New Roman" w:hAnsi="Times New Roman" w:cs="Times New Roman"/>
-          <w:sz w:val="24"/>
-          <w:szCs w:val="24"/>
-          <w:lang w:eastAsia="fr-FR"/>
-        </w:rPr>
-      </w:pPr>
-      <w:r>
-        <w:rPr>
-          <w:rFonts w:ascii="Times New Roman" w:eastAsia="Times New Roman" w:hAnsi="Times New Roman" w:cs="Times New Roman"/>
-          <w:b/>
-          <w:bCs/>
-          <w:color w:val="000000"/>
-          <w:sz w:val="21"/>
-          <w:szCs w:val="21"/>
-          <w:lang w:eastAsia="fr-FR"/>
-        </w:rPr>
-        <w:t>15. Mécanisme de Révision et de Mise à Jour</w:t>
-      </w:r>
-    </w:p>
-    <w:p>
-      <w:pPr>
-        <w:spacing w:after="0" w:line="240" w:lineRule="auto"/>
-        <w:rPr>
-          <w:rFonts w:ascii="Times New Roman" w:eastAsia="Times New Roman" w:hAnsi="Times New Roman" w:cs="Times New Roman"/>
-          <w:sz w:val="24"/>
-          <w:szCs w:val="24"/>
-          <w:lang w:eastAsia="fr-FR"/>
-        </w:rPr>
-      </w:pPr>
-      <w:r>
-        <w:rPr>
-          <w:rFonts w:ascii="Times New Roman" w:eastAsia="Times New Roman" w:hAnsi="Times New Roman" w:cs="Times New Roman"/>
-          <w:color w:val="000000"/>
-          <w:sz w:val="21"/>
-          <w:szCs w:val="21"/>
-          <w:lang w:eastAsia="fr-FR"/>
-        </w:rPr>
-        <w:t xml:space="preserve">Révisions </w:t>
-      </w:r>
-      <w:proofErr w:type="spellStart"/>
-      <w:r>
-        <w:rPr>
-          <w:rFonts w:ascii="Times New Roman" w:eastAsia="Times New Roman" w:hAnsi="Times New Roman" w:cs="Times New Roman"/>
-          <w:color w:val="000000"/>
-          <w:sz w:val="21"/>
-          <w:szCs w:val="21"/>
-          <w:lang w:eastAsia="fr-FR"/>
-        </w:rPr>
-        <w:t>bi-annuelles</w:t>
-      </w:r>
-      <w:proofErr w:type="spellEnd"/>
-      <w:r>
-        <w:rPr>
-          <w:rFonts w:ascii="Times New Roman" w:eastAsia="Times New Roman" w:hAnsi="Times New Roman" w:cs="Times New Roman"/>
-          <w:color w:val="000000"/>
-          <w:sz w:val="21"/>
-          <w:szCs w:val="21"/>
-          <w:lang w:eastAsia="fr-FR"/>
-        </w:rPr>
         <w:t xml:space="preserve"> du plan de conformité au RGPD.</w:t>
       </w:r>
     </w:p>
@@ -2281,10 +2334,7 @@
         <w:t>Processus de gestion des changements documentés et approuvés par le DPO et l'équipe juridique pour une mise en œuvre organisationnelle.</w:t>
       </w:r>
     </w:p>
-    <w:p>
-      <w:bookmarkStart w:id="0" w:name="_GoBack"/>
-      <w:bookmarkEnd w:id="0"/>
-    </w:p>
+    <w:p/>
     <w:sectPr>
       <w:pgSz w:w="11906" w:h="16838"/>
       <w:pgMar w:top="1417" w:right="1417" w:bottom="1417" w:left="1417" w:header="708" w:footer="708" w:gutter="0"/>

</xml_diff>